<commit_message>
pontos 1 e 2 feitos
</commit_message>
<xml_diff>
--- a/Monkey Qeen Relatório Final.docx
+++ b/Monkey Qeen Relatório Final.docx
@@ -23,7 +23,6 @@
           <w:szCs w:val="52"/>
         </w:rPr>
       </w:pPr>
-      <w:proofErr w:type="spellStart"/>
       <w:r>
         <w:rPr>
           <w:rFonts w:cs="Times New Roman"/>
@@ -33,7 +32,6 @@
         </w:rPr>
         <w:t>Monkey</w:t>
       </w:r>
-      <w:proofErr w:type="spellEnd"/>
       <w:r>
         <w:rPr>
           <w:rFonts w:cs="Times New Roman"/>
@@ -41,19 +39,8 @@
           <w:sz w:val="52"/>
           <w:szCs w:val="52"/>
         </w:rPr>
-        <w:t xml:space="preserve"> </w:t>
-      </w:r>
-      <w:proofErr w:type="spellStart"/>
-      <w:r>
-        <w:rPr>
-          <w:rFonts w:cs="Times New Roman"/>
-          <w:b/>
-          <w:sz w:val="52"/>
-          <w:szCs w:val="52"/>
-        </w:rPr>
-        <w:t>Queen</w:t>
-      </w:r>
-      <w:proofErr w:type="spellEnd"/>
+        <w:t xml:space="preserve"> Queen</w:t>
+      </w:r>
     </w:p>
     <w:p>
       <w:pPr>
@@ -132,7 +119,7 @@
                     <pic:cNvPicPr/>
                   </pic:nvPicPr>
                   <pic:blipFill>
-                    <a:blip r:embed="rId5">
+                    <a:blip r:embed="rId8">
                       <a:extLst>
                         <a:ext uri="{28A0092B-C50C-407E-A947-70E740481C1C}">
                           <a14:useLocalDpi xmlns:a14="http://schemas.microsoft.com/office/drawing/2010/main" val="0"/>
@@ -187,23 +174,13 @@
           <w:szCs w:val="32"/>
         </w:rPr>
       </w:pPr>
-      <w:proofErr w:type="gramStart"/>
-      <w:r>
-        <w:rPr>
-          <w:rFonts w:cs="Times New Roman"/>
-          <w:sz w:val="32"/>
-          <w:szCs w:val="32"/>
-        </w:rPr>
-        <w:t>Mestrado Integrado</w:t>
-      </w:r>
-      <w:proofErr w:type="gramEnd"/>
-      <w:r>
-        <w:rPr>
-          <w:rFonts w:cs="Times New Roman"/>
-          <w:sz w:val="32"/>
-          <w:szCs w:val="32"/>
-        </w:rPr>
-        <w:t xml:space="preserve"> em Engenharia Informática e Computação</w:t>
+      <w:r>
+        <w:rPr>
+          <w:rFonts w:cs="Times New Roman"/>
+          <w:sz w:val="32"/>
+          <w:szCs w:val="32"/>
+        </w:rPr>
+        <w:t>Mestrado Integrado em Engenharia Informática e Computação</w:t>
       </w:r>
     </w:p>
     <w:p>
@@ -373,27 +350,7 @@
         <w:rPr>
           <w:rFonts w:cs="Times New Roman"/>
         </w:rPr>
-        <w:t>13</w:t>
-      </w:r>
-      <w:r>
-        <w:rPr>
-          <w:rFonts w:cs="Times New Roman"/>
-        </w:rPr>
-        <w:t xml:space="preserve"> de </w:t>
-      </w:r>
-      <w:proofErr w:type="gramStart"/>
-      <w:r>
-        <w:rPr>
-          <w:rFonts w:cs="Times New Roman"/>
-        </w:rPr>
-        <w:t>Novembro</w:t>
-      </w:r>
-      <w:proofErr w:type="gramEnd"/>
-      <w:r>
-        <w:rPr>
-          <w:rFonts w:cs="Times New Roman"/>
-        </w:rPr>
-        <w:t xml:space="preserve"> de 2016</w:t>
+        <w:t>13 de Novembro de 2016</w:t>
       </w:r>
     </w:p>
     <w:p/>
@@ -691,12 +648,27 @@
     </w:p>
     <w:p>
       <w:pPr>
-        <w:rPr>
-          <w:b/>
-          <w:sz w:val="32"/>
-          <w:szCs w:val="32"/>
-        </w:rPr>
-      </w:pPr>
+        <w:ind w:firstLine="360"/>
+      </w:pPr>
+      <w:r>
+        <w:t>Na unidade curricular Programação em Lógica foi-nos proposta a realização de um projeto que consistia na implementação de um jogo de tabuleiro, a escolher de uma lista predefinida, em ProLog. Escolhemos o jogo Monkey Queen por ser um jogo simples e interessante, fácil de aprender e divertido de ser jogado.</w:t>
+      </w:r>
+    </w:p>
+    <w:p>
+      <w:pPr>
+        <w:ind w:firstLine="360"/>
+      </w:pPr>
+      <w:r>
+        <w:t xml:space="preserve">Neste relatório começamos por falar do jogo, da sua história e regras, por alto, seguido da lógica que implementamos referindo-nos às funções utilizadas e esclarecendo melhor as regras. Por fim, apresentamos </w:t>
+      </w:r>
+      <w:bookmarkStart w:id="0" w:name="_GoBack"/>
+      <w:bookmarkEnd w:id="0"/>
+      <w:r>
+        <w:t>a interface</w:t>
+      </w:r>
+      <w:r>
+        <w:t xml:space="preserve"> e concluímos o relatório com a bibliografia usada.</w:t>
+      </w:r>
     </w:p>
     <w:p>
       <w:pPr>
@@ -717,49 +689,211 @@
           <w:sz w:val="32"/>
           <w:szCs w:val="32"/>
         </w:rPr>
-        <w:t xml:space="preserve">O Jogo </w:t>
-      </w:r>
-      <w:proofErr w:type="spellStart"/>
-      <w:r>
-        <w:rPr>
-          <w:b/>
-          <w:sz w:val="32"/>
-          <w:szCs w:val="32"/>
-        </w:rPr>
-        <w:t>Monkey</w:t>
-      </w:r>
-      <w:proofErr w:type="spellEnd"/>
-      <w:r>
-        <w:rPr>
-          <w:b/>
-          <w:sz w:val="32"/>
-          <w:szCs w:val="32"/>
-        </w:rPr>
-        <w:t xml:space="preserve"> </w:t>
-      </w:r>
-      <w:proofErr w:type="spellStart"/>
-      <w:r>
-        <w:rPr>
-          <w:b/>
-          <w:sz w:val="32"/>
-          <w:szCs w:val="32"/>
-        </w:rPr>
-        <w:t>Queen</w:t>
-      </w:r>
-      <w:proofErr w:type="spellEnd"/>
-    </w:p>
-    <w:p>
-      <w:pPr>
-        <w:pStyle w:val="PargrafodaLista"/>
-        <w:rPr>
-          <w:b/>
-          <w:sz w:val="32"/>
-          <w:szCs w:val="32"/>
-        </w:rPr>
-      </w:pPr>
-    </w:p>
-    <w:p>
-      <w:pPr>
+        <w:t>O Jogo Monkey Queen</w:t>
+      </w:r>
+    </w:p>
+    <w:p>
+      <w:pPr>
+        <w:ind w:firstLine="360"/>
+        <w:rPr>
+          <w:rFonts w:cs="Times New Roman"/>
+        </w:rPr>
+      </w:pPr>
+      <w:r>
+        <w:rPr>
+          <w:noProof/>
+          <w:lang w:eastAsia="pt-PT"/>
+        </w:rPr>
+        <mc:AlternateContent>
+          <mc:Choice Requires="wps">
+            <w:drawing>
+              <wp:anchor distT="0" distB="0" distL="114300" distR="114300" simplePos="0" relativeHeight="251660288" behindDoc="0" locked="0" layoutInCell="1" allowOverlap="1" wp14:anchorId="5E80EBB6" wp14:editId="12DF9FDA">
+                <wp:simplePos x="0" y="0"/>
+                <wp:positionH relativeFrom="column">
+                  <wp:posOffset>1261745</wp:posOffset>
+                </wp:positionH>
+                <wp:positionV relativeFrom="paragraph">
+                  <wp:posOffset>2831465</wp:posOffset>
+                </wp:positionV>
+                <wp:extent cx="2868930" cy="635"/>
+                <wp:effectExtent l="0" t="0" r="7620" b="18415"/>
+                <wp:wrapTopAndBottom/>
+                <wp:docPr id="2" name="Caixa de texto 2"/>
+                <wp:cNvGraphicFramePr/>
+                <a:graphic xmlns:a="http://schemas.openxmlformats.org/drawingml/2006/main">
+                  <a:graphicData uri="http://schemas.microsoft.com/office/word/2010/wordprocessingShape">
+                    <wps:wsp>
+                      <wps:cNvSpPr txBox="1"/>
+                      <wps:spPr>
+                        <a:xfrm>
+                          <a:off x="0" y="0"/>
+                          <a:ext cx="2868930" cy="635"/>
+                        </a:xfrm>
+                        <a:prstGeom prst="rect">
+                          <a:avLst/>
+                        </a:prstGeom>
+                        <a:solidFill>
+                          <a:prstClr val="white"/>
+                        </a:solidFill>
+                        <a:ln>
+                          <a:noFill/>
+                        </a:ln>
+                      </wps:spPr>
+                      <wps:txbx>
+                        <w:txbxContent>
+                          <w:p>
+                            <w:pPr>
+                              <w:pStyle w:val="Legenda"/>
+                              <w:rPr>
+                                <w:rFonts w:cs="Times New Roman"/>
+                                <w:noProof/>
+                              </w:rPr>
+                            </w:pPr>
+                            <w:r>
+                              <w:t xml:space="preserve">Figura </w:t>
+                            </w:r>
+                            <w:fldSimple w:instr=" SEQ Figura \* ARABIC ">
+                              <w:r>
+                                <w:rPr>
+                                  <w:noProof/>
+                                </w:rPr>
+                                <w:t>1</w:t>
+                              </w:r>
+                            </w:fldSimple>
+                            <w:r>
+                              <w:t xml:space="preserve"> - Versão Física do Jogo</w:t>
+                            </w:r>
+                          </w:p>
+                        </w:txbxContent>
+                      </wps:txbx>
+                      <wps:bodyPr rot="0" spcFirstLastPara="0" vertOverflow="overflow" horzOverflow="overflow" vert="horz" wrap="square" lIns="0" tIns="0" rIns="0" bIns="0" numCol="1" spcCol="0" rtlCol="0" fromWordArt="0" anchor="t" anchorCtr="0" forceAA="0" compatLnSpc="1">
+                        <a:prstTxWarp prst="textNoShape">
+                          <a:avLst/>
+                        </a:prstTxWarp>
+                        <a:spAutoFit/>
+                      </wps:bodyPr>
+                    </wps:wsp>
+                  </a:graphicData>
+                </a:graphic>
+              </wp:anchor>
+            </w:drawing>
+          </mc:Choice>
+          <mc:Fallback>
+            <w:pict>
+              <v:shapetype w14:anchorId="5E80EBB6" id="_x0000_t202" coordsize="21600,21600" o:spt="202" path="m,l,21600r21600,l21600,xe">
+                <v:stroke joinstyle="miter"/>
+                <v:path gradientshapeok="t" o:connecttype="rect"/>
+              </v:shapetype>
+              <v:shape id="Caixa de texto 2" o:spid="_x0000_s1026" type="#_x0000_t202" style="position:absolute;left:0;text-align:left;margin-left:99.35pt;margin-top:222.95pt;width:225.9pt;height:.05pt;z-index:251660288;visibility:visible;mso-wrap-style:square;mso-wrap-distance-left:9pt;mso-wrap-distance-top:0;mso-wrap-distance-right:9pt;mso-wrap-distance-bottom:0;mso-position-horizontal:absolute;mso-position-horizontal-relative:text;mso-position-vertical:absolute;mso-position-vertical-relative:text;v-text-anchor:top" o:gfxdata="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" stroked="f">
+                <v:textbox style="mso-fit-shape-to-text:t" inset="0,0,0,0">
+                  <w:txbxContent>
+                    <w:p>
+                      <w:pPr>
+                        <w:pStyle w:val="Legenda"/>
+                        <w:rPr>
+                          <w:rFonts w:cs="Times New Roman"/>
+                          <w:noProof/>
+                        </w:rPr>
+                      </w:pPr>
+                      <w:r>
+                        <w:t xml:space="preserve">Figura </w:t>
+                      </w:r>
+                      <w:r>
+                        <w:fldChar w:fldCharType="begin"/>
+                      </w:r>
+                      <w:r>
+                        <w:instrText xml:space="preserve"> SEQ Figura \* ARABIC </w:instrText>
+                      </w:r>
+                      <w:r>
+                        <w:fldChar w:fldCharType="separate"/>
+                      </w:r>
+                      <w:r>
+                        <w:rPr>
+                          <w:noProof/>
+                        </w:rPr>
+                        <w:t>1</w:t>
+                      </w:r>
+                      <w:r>
+                        <w:fldChar w:fldCharType="end"/>
+                      </w:r>
+                      <w:r>
+                        <w:t xml:space="preserve"> - Versão Física do Jogo</w:t>
+                      </w:r>
+                    </w:p>
+                  </w:txbxContent>
+                </v:textbox>
+                <w10:wrap type="topAndBottom"/>
+              </v:shape>
+            </w:pict>
+          </mc:Fallback>
+        </mc:AlternateContent>
+      </w:r>
+      <w:r>
+        <w:rPr>
+          <w:rFonts w:cs="Times New Roman"/>
+          <w:noProof/>
+          <w:lang w:eastAsia="pt-PT"/>
+        </w:rPr>
+        <w:drawing>
+          <wp:anchor distT="0" distB="0" distL="114300" distR="114300" simplePos="0" relativeHeight="251658240" behindDoc="0" locked="0" layoutInCell="1" allowOverlap="1">
+            <wp:simplePos x="0" y="0"/>
+            <wp:positionH relativeFrom="margin">
+              <wp:align>center</wp:align>
+            </wp:positionH>
+            <wp:positionV relativeFrom="paragraph">
+              <wp:posOffset>980440</wp:posOffset>
+            </wp:positionV>
+            <wp:extent cx="2869034" cy="1794496"/>
+            <wp:effectExtent l="0" t="0" r="7620" b="0"/>
+            <wp:wrapTopAndBottom/>
+            <wp:docPr id="3" name="Imagem 3"/>
+            <wp:cNvGraphicFramePr>
+              <a:graphicFrameLocks xmlns:a="http://schemas.openxmlformats.org/drawingml/2006/main" noChangeAspect="1"/>
+            </wp:cNvGraphicFramePr>
+            <a:graphic xmlns:a="http://schemas.openxmlformats.org/drawingml/2006/main">
+              <a:graphicData uri="http://schemas.openxmlformats.org/drawingml/2006/picture">
+                <pic:pic xmlns:pic="http://schemas.openxmlformats.org/drawingml/2006/picture">
+                  <pic:nvPicPr>
+                    <pic:cNvPr id="3" name="Monkey Queen fin1cdefin.jpg"/>
+                    <pic:cNvPicPr/>
+                  </pic:nvPicPr>
+                  <pic:blipFill>
+                    <a:blip r:embed="rId9" cstate="print">
+                      <a:extLst>
+                        <a:ext uri="{28A0092B-C50C-407E-A947-70E740481C1C}">
+                          <a14:useLocalDpi xmlns:a14="http://schemas.microsoft.com/office/drawing/2010/main" val="0"/>
+                        </a:ext>
+                      </a:extLst>
+                    </a:blip>
+                    <a:stretch>
+                      <a:fillRect/>
+                    </a:stretch>
+                  </pic:blipFill>
+                  <pic:spPr>
+                    <a:xfrm>
+                      <a:off x="0" y="0"/>
+                      <a:ext cx="2869034" cy="1794496"/>
+                    </a:xfrm>
+                    <a:prstGeom prst="rect">
+                      <a:avLst/>
+                    </a:prstGeom>
+                  </pic:spPr>
+                </pic:pic>
+              </a:graphicData>
+            </a:graphic>
+          </wp:anchor>
+        </w:drawing>
+      </w:r>
+      <w:r>
+        <w:rPr>
+          <w:rFonts w:cs="Times New Roman"/>
+        </w:rPr>
+        <w:t>Monkey Queen é um jogo de dois jogadores, jogado num tabuleiro 12x12 e foi concebido em 2011 por Mark Steere. Inicialmente o tabuleiro tem duas rainhas (uma pilha de 20 peças pretas e outra de brancas). Os dois jogadores fazem jogadas à vez que consistem em mexer a rainha, uma pilha por turno. O objetivo do jogo é matar a rainha inimiga ou deixar o adversário sem movimentos possíveis.</w:t>
+      </w:r>
+    </w:p>
+    <w:p>
+      <w:pPr>
+        <w:ind w:firstLine="360"/>
         <w:rPr>
           <w:b/>
           <w:sz w:val="32"/>
@@ -1088,8 +1222,6 @@
         </w:rPr>
         <w:t>Conclusões</w:t>
       </w:r>
-      <w:bookmarkStart w:id="0" w:name="_GoBack"/>
-      <w:bookmarkEnd w:id="0"/>
     </w:p>
     <w:p>
       <w:pPr>
@@ -1146,6 +1278,56 @@
     </w:sectPr>
   </w:body>
 </w:document>
+</file>
+
+<file path=word/endnotes.xml><?xml version="1.0" encoding="utf-8"?>
+<w:endnotes xmlns:wpc="http://schemas.microsoft.com/office/word/2010/wordprocessingCanvas" xmlns:cx="http://schemas.microsoft.com/office/drawing/2014/chartex" xmlns:cx1="http://schemas.microsoft.com/office/drawing/2015/9/8/chartex" xmlns:cx2="http://schemas.microsoft.com/office/drawing/2015/10/21/chartex" xmlns:cx3="http://schemas.microsoft.com/office/drawing/2016/5/9/chartex" xmlns:cx4="http://schemas.microsoft.com/office/drawing/2016/5/10/chartex" xmlns:cx5="http://schemas.microsoft.com/office/drawing/2016/5/11/chartex" xmlns:mc="http://schemas.openxmlformats.org/markup-compatibility/2006" xmlns:o="urn:schemas-microsoft-com:office:office" xmlns:r="http://schemas.openxmlformats.org/officeDocument/2006/relationships" xmlns:m="http://schemas.openxmlformats.org/officeDocument/2006/math" xmlns:v="urn:schemas-microsoft-com:vml" xmlns:wp14="http://schemas.microsoft.com/office/word/2010/wordprocessingDrawing" xmlns:wp="http://schemas.openxmlformats.org/drawingml/2006/wordprocessingDrawing" xmlns:w10="urn:schemas-microsoft-com:office:word" xmlns:w="http://schemas.openxmlformats.org/wordprocessingml/2006/main" xmlns:w14="http://schemas.microsoft.com/office/word/2010/wordml" xmlns:w15="http://schemas.microsoft.com/office/word/2012/wordml" xmlns:w16se="http://schemas.microsoft.com/office/word/2015/wordml/symex" xmlns:wpg="http://schemas.microsoft.com/office/word/2010/wordprocessingGroup" xmlns:wpi="http://schemas.microsoft.com/office/word/2010/wordprocessingInk" xmlns:wne="http://schemas.microsoft.com/office/word/2006/wordml" xmlns:wps="http://schemas.microsoft.com/office/word/2010/wordprocessingShape" mc:Ignorable="w14 w15 w16se wp14">
+  <w:endnote w:type="separator" w:id="-1">
+    <w:p>
+      <w:pPr>
+        <w:spacing w:after="0" w:line="240" w:lineRule="auto"/>
+      </w:pPr>
+      <w:r>
+        <w:separator/>
+      </w:r>
+    </w:p>
+  </w:endnote>
+  <w:endnote w:type="continuationSeparator" w:id="0">
+    <w:p>
+      <w:pPr>
+        <w:spacing w:after="0" w:line="240" w:lineRule="auto"/>
+      </w:pPr>
+      <w:r>
+        <w:continuationSeparator/>
+      </w:r>
+    </w:p>
+  </w:endnote>
+</w:endnotes>
+</file>
+
+<file path=word/footnotes.xml><?xml version="1.0" encoding="utf-8"?>
+<w:footnotes xmlns:wpc="http://schemas.microsoft.com/office/word/2010/wordprocessingCanvas" xmlns:cx="http://schemas.microsoft.com/office/drawing/2014/chartex" xmlns:cx1="http://schemas.microsoft.com/office/drawing/2015/9/8/chartex" xmlns:cx2="http://schemas.microsoft.com/office/drawing/2015/10/21/chartex" xmlns:cx3="http://schemas.microsoft.com/office/drawing/2016/5/9/chartex" xmlns:cx4="http://schemas.microsoft.com/office/drawing/2016/5/10/chartex" xmlns:cx5="http://schemas.microsoft.com/office/drawing/2016/5/11/chartex" xmlns:mc="http://schemas.openxmlformats.org/markup-compatibility/2006" xmlns:o="urn:schemas-microsoft-com:office:office" xmlns:r="http://schemas.openxmlformats.org/officeDocument/2006/relationships" xmlns:m="http://schemas.openxmlformats.org/officeDocument/2006/math" xmlns:v="urn:schemas-microsoft-com:vml" xmlns:wp14="http://schemas.microsoft.com/office/word/2010/wordprocessingDrawing" xmlns:wp="http://schemas.openxmlformats.org/drawingml/2006/wordprocessingDrawing" xmlns:w10="urn:schemas-microsoft-com:office:word" xmlns:w="http://schemas.openxmlformats.org/wordprocessingml/2006/main" xmlns:w14="http://schemas.microsoft.com/office/word/2010/wordml" xmlns:w15="http://schemas.microsoft.com/office/word/2012/wordml" xmlns:w16se="http://schemas.microsoft.com/office/word/2015/wordml/symex" xmlns:wpg="http://schemas.microsoft.com/office/word/2010/wordprocessingGroup" xmlns:wpi="http://schemas.microsoft.com/office/word/2010/wordprocessingInk" xmlns:wne="http://schemas.microsoft.com/office/word/2006/wordml" xmlns:wps="http://schemas.microsoft.com/office/word/2010/wordprocessingShape" mc:Ignorable="w14 w15 w16se wp14">
+  <w:footnote w:type="separator" w:id="-1">
+    <w:p>
+      <w:pPr>
+        <w:spacing w:after="0" w:line="240" w:lineRule="auto"/>
+      </w:pPr>
+      <w:r>
+        <w:separator/>
+      </w:r>
+    </w:p>
+  </w:footnote>
+  <w:footnote w:type="continuationSeparator" w:id="0">
+    <w:p>
+      <w:pPr>
+        <w:spacing w:after="0" w:line="240" w:lineRule="auto"/>
+      </w:pPr>
+      <w:r>
+        <w:continuationSeparator/>
+      </w:r>
+    </w:p>
+  </w:footnote>
+</w:footnotes>
 </file>
 
 <file path=word/numbering.xml><?xml version="1.0" encoding="utf-8"?>
@@ -1543,6 +1725,7 @@
     <w:lsdException w:name="HTML Sample" w:semiHidden="1" w:unhideWhenUsed="1"/>
     <w:lsdException w:name="HTML Typewriter" w:semiHidden="1" w:unhideWhenUsed="1"/>
     <w:lsdException w:name="HTML Variable" w:semiHidden="1" w:unhideWhenUsed="1"/>
+    <w:lsdException w:name="Normal Table" w:semiHidden="1" w:unhideWhenUsed="1"/>
     <w:lsdException w:name="annotation subject" w:semiHidden="1" w:unhideWhenUsed="1"/>
     <w:lsdException w:name="No List" w:semiHidden="1" w:unhideWhenUsed="1"/>
     <w:lsdException w:name="Outline List 1" w:semiHidden="1" w:unhideWhenUsed="1"/>
@@ -1587,6 +1770,7 @@
     <w:lsdException w:name="Table Professional" w:semiHidden="1" w:unhideWhenUsed="1"/>
     <w:lsdException w:name="Table Subtle 1" w:semiHidden="1" w:unhideWhenUsed="1"/>
     <w:lsdException w:name="Table Subtle 2" w:semiHidden="1" w:unhideWhenUsed="1"/>
+    <w:lsdException w:name="Table Web 1" w:semiHidden="1" w:unhideWhenUsed="1"/>
     <w:lsdException w:name="Table Web 2" w:semiHidden="1" w:unhideWhenUsed="1"/>
     <w:lsdException w:name="Table Web 3" w:semiHidden="1" w:unhideWhenUsed="1"/>
     <w:lsdException w:name="Balloon Text" w:semiHidden="1" w:unhideWhenUsed="1"/>
@@ -1819,6 +2003,27 @@
       <w:rFonts w:ascii="Times New Roman" w:hAnsi="Times New Roman"/>
     </w:rPr>
   </w:style>
+  <w:style w:type="paragraph" w:styleId="Cabealho1">
+    <w:name w:val="heading 1"/>
+    <w:basedOn w:val="Normal"/>
+    <w:next w:val="Normal"/>
+    <w:link w:val="Cabealho1Carter"/>
+    <w:uiPriority w:val="9"/>
+    <w:qFormat/>
+    <w:rsid w:val="00D47532"/>
+    <w:pPr>
+      <w:keepNext/>
+      <w:keepLines/>
+      <w:spacing w:before="240" w:after="0"/>
+      <w:outlineLvl w:val="0"/>
+    </w:pPr>
+    <w:rPr>
+      <w:rFonts w:asciiTheme="majorHAnsi" w:eastAsiaTheme="majorEastAsia" w:hAnsiTheme="majorHAnsi" w:cstheme="majorBidi"/>
+      <w:color w:val="2E74B5" w:themeColor="accent1" w:themeShade="BF"/>
+      <w:sz w:val="32"/>
+      <w:szCs w:val="32"/>
+    </w:rPr>
+  </w:style>
   <w:style w:type="character" w:default="1" w:styleId="Tipodeletrapredefinidodopargrafo">
     <w:name w:val="Default Paragraph Font"/>
     <w:uiPriority w:val="1"/>
@@ -1856,6 +2061,220 @@
       <w:ind w:left="720"/>
       <w:contextualSpacing/>
     </w:pPr>
+  </w:style>
+  <w:style w:type="paragraph" w:styleId="Legenda">
+    <w:name w:val="caption"/>
+    <w:basedOn w:val="Normal"/>
+    <w:next w:val="Normal"/>
+    <w:uiPriority w:val="35"/>
+    <w:unhideWhenUsed/>
+    <w:qFormat/>
+    <w:rsid w:val="006B3650"/>
+    <w:pPr>
+      <w:spacing w:after="200" w:line="240" w:lineRule="auto"/>
+    </w:pPr>
+    <w:rPr>
+      <w:i/>
+      <w:iCs/>
+      <w:color w:val="44546A" w:themeColor="text2"/>
+      <w:sz w:val="18"/>
+      <w:szCs w:val="18"/>
+    </w:rPr>
+  </w:style>
+  <w:style w:type="character" w:customStyle="1" w:styleId="Cabealho1Carter">
+    <w:name w:val="Cabeçalho 1 Caráter"/>
+    <w:basedOn w:val="Tipodeletrapredefinidodopargrafo"/>
+    <w:link w:val="Cabealho1"/>
+    <w:uiPriority w:val="9"/>
+    <w:rsid w:val="00D47532"/>
+    <w:rPr>
+      <w:rFonts w:asciiTheme="majorHAnsi" w:eastAsiaTheme="majorEastAsia" w:hAnsiTheme="majorHAnsi" w:cstheme="majorBidi"/>
+      <w:color w:val="2E74B5" w:themeColor="accent1" w:themeShade="BF"/>
+      <w:sz w:val="32"/>
+      <w:szCs w:val="32"/>
+    </w:rPr>
+  </w:style>
+  <w:style w:type="paragraph" w:styleId="Cabealhodondice">
+    <w:name w:val="TOC Heading"/>
+    <w:basedOn w:val="Cabealho1"/>
+    <w:next w:val="Normal"/>
+    <w:uiPriority w:val="39"/>
+    <w:unhideWhenUsed/>
+    <w:qFormat/>
+    <w:rsid w:val="00D47532"/>
+    <w:pPr>
+      <w:outlineLvl w:val="9"/>
+    </w:pPr>
+    <w:rPr>
+      <w:lang w:eastAsia="pt-PT"/>
+    </w:rPr>
+  </w:style>
+  <w:style w:type="paragraph" w:styleId="ndice1">
+    <w:name w:val="toc 1"/>
+    <w:basedOn w:val="Normal"/>
+    <w:next w:val="Normal"/>
+    <w:autoRedefine/>
+    <w:uiPriority w:val="39"/>
+    <w:unhideWhenUsed/>
+    <w:rsid w:val="00D47532"/>
+    <w:pPr>
+      <w:spacing w:before="120" w:after="120"/>
+    </w:pPr>
+    <w:rPr>
+      <w:rFonts w:asciiTheme="minorHAnsi" w:hAnsiTheme="minorHAnsi" w:cstheme="minorHAnsi"/>
+      <w:b/>
+      <w:bCs/>
+      <w:caps/>
+      <w:sz w:val="20"/>
+      <w:szCs w:val="20"/>
+    </w:rPr>
+  </w:style>
+  <w:style w:type="paragraph" w:styleId="ndice2">
+    <w:name w:val="toc 2"/>
+    <w:basedOn w:val="Normal"/>
+    <w:next w:val="Normal"/>
+    <w:autoRedefine/>
+    <w:uiPriority w:val="39"/>
+    <w:unhideWhenUsed/>
+    <w:rsid w:val="00D47532"/>
+    <w:pPr>
+      <w:spacing w:after="0"/>
+      <w:ind w:left="220"/>
+    </w:pPr>
+    <w:rPr>
+      <w:rFonts w:asciiTheme="minorHAnsi" w:hAnsiTheme="minorHAnsi" w:cstheme="minorHAnsi"/>
+      <w:smallCaps/>
+      <w:sz w:val="20"/>
+      <w:szCs w:val="20"/>
+    </w:rPr>
+  </w:style>
+  <w:style w:type="paragraph" w:styleId="ndice3">
+    <w:name w:val="toc 3"/>
+    <w:basedOn w:val="Normal"/>
+    <w:next w:val="Normal"/>
+    <w:autoRedefine/>
+    <w:uiPriority w:val="39"/>
+    <w:unhideWhenUsed/>
+    <w:rsid w:val="00D47532"/>
+    <w:pPr>
+      <w:spacing w:after="0"/>
+      <w:ind w:left="440"/>
+    </w:pPr>
+    <w:rPr>
+      <w:rFonts w:asciiTheme="minorHAnsi" w:hAnsiTheme="minorHAnsi" w:cstheme="minorHAnsi"/>
+      <w:i/>
+      <w:iCs/>
+      <w:sz w:val="20"/>
+      <w:szCs w:val="20"/>
+    </w:rPr>
+  </w:style>
+  <w:style w:type="paragraph" w:styleId="ndice4">
+    <w:name w:val="toc 4"/>
+    <w:basedOn w:val="Normal"/>
+    <w:next w:val="Normal"/>
+    <w:autoRedefine/>
+    <w:uiPriority w:val="39"/>
+    <w:unhideWhenUsed/>
+    <w:rsid w:val="00D47532"/>
+    <w:pPr>
+      <w:spacing w:after="0"/>
+      <w:ind w:left="660"/>
+    </w:pPr>
+    <w:rPr>
+      <w:rFonts w:asciiTheme="minorHAnsi" w:hAnsiTheme="minorHAnsi" w:cstheme="minorHAnsi"/>
+      <w:sz w:val="18"/>
+      <w:szCs w:val="18"/>
+    </w:rPr>
+  </w:style>
+  <w:style w:type="paragraph" w:styleId="ndice5">
+    <w:name w:val="toc 5"/>
+    <w:basedOn w:val="Normal"/>
+    <w:next w:val="Normal"/>
+    <w:autoRedefine/>
+    <w:uiPriority w:val="39"/>
+    <w:unhideWhenUsed/>
+    <w:rsid w:val="00D47532"/>
+    <w:pPr>
+      <w:spacing w:after="0"/>
+      <w:ind w:left="880"/>
+    </w:pPr>
+    <w:rPr>
+      <w:rFonts w:asciiTheme="minorHAnsi" w:hAnsiTheme="minorHAnsi" w:cstheme="minorHAnsi"/>
+      <w:sz w:val="18"/>
+      <w:szCs w:val="18"/>
+    </w:rPr>
+  </w:style>
+  <w:style w:type="paragraph" w:styleId="ndice6">
+    <w:name w:val="toc 6"/>
+    <w:basedOn w:val="Normal"/>
+    <w:next w:val="Normal"/>
+    <w:autoRedefine/>
+    <w:uiPriority w:val="39"/>
+    <w:unhideWhenUsed/>
+    <w:rsid w:val="00D47532"/>
+    <w:pPr>
+      <w:spacing w:after="0"/>
+      <w:ind w:left="1100"/>
+    </w:pPr>
+    <w:rPr>
+      <w:rFonts w:asciiTheme="minorHAnsi" w:hAnsiTheme="minorHAnsi" w:cstheme="minorHAnsi"/>
+      <w:sz w:val="18"/>
+      <w:szCs w:val="18"/>
+    </w:rPr>
+  </w:style>
+  <w:style w:type="paragraph" w:styleId="ndice7">
+    <w:name w:val="toc 7"/>
+    <w:basedOn w:val="Normal"/>
+    <w:next w:val="Normal"/>
+    <w:autoRedefine/>
+    <w:uiPriority w:val="39"/>
+    <w:unhideWhenUsed/>
+    <w:rsid w:val="00D47532"/>
+    <w:pPr>
+      <w:spacing w:after="0"/>
+      <w:ind w:left="1320"/>
+    </w:pPr>
+    <w:rPr>
+      <w:rFonts w:asciiTheme="minorHAnsi" w:hAnsiTheme="minorHAnsi" w:cstheme="minorHAnsi"/>
+      <w:sz w:val="18"/>
+      <w:szCs w:val="18"/>
+    </w:rPr>
+  </w:style>
+  <w:style w:type="paragraph" w:styleId="ndice8">
+    <w:name w:val="toc 8"/>
+    <w:basedOn w:val="Normal"/>
+    <w:next w:val="Normal"/>
+    <w:autoRedefine/>
+    <w:uiPriority w:val="39"/>
+    <w:unhideWhenUsed/>
+    <w:rsid w:val="00D47532"/>
+    <w:pPr>
+      <w:spacing w:after="0"/>
+      <w:ind w:left="1540"/>
+    </w:pPr>
+    <w:rPr>
+      <w:rFonts w:asciiTheme="minorHAnsi" w:hAnsiTheme="minorHAnsi" w:cstheme="minorHAnsi"/>
+      <w:sz w:val="18"/>
+      <w:szCs w:val="18"/>
+    </w:rPr>
+  </w:style>
+  <w:style w:type="paragraph" w:styleId="ndice9">
+    <w:name w:val="toc 9"/>
+    <w:basedOn w:val="Normal"/>
+    <w:next w:val="Normal"/>
+    <w:autoRedefine/>
+    <w:uiPriority w:val="39"/>
+    <w:unhideWhenUsed/>
+    <w:rsid w:val="00D47532"/>
+    <w:pPr>
+      <w:spacing w:after="0"/>
+      <w:ind w:left="1760"/>
+    </w:pPr>
+    <w:rPr>
+      <w:rFonts w:asciiTheme="minorHAnsi" w:hAnsiTheme="minorHAnsi" w:cstheme="minorHAnsi"/>
+      <w:sz w:val="18"/>
+      <w:szCs w:val="18"/>
+    </w:rPr>
   </w:style>
 </w:styles>
 </file>
@@ -2119,4 +2538,16 @@
     </a:ext>
   </a:extLst>
 </a:theme>
+</file>
+
+<file path=customXml/item1.xml><?xml version="1.0" encoding="utf-8"?>
+<b:Sources xmlns:b="http://schemas.openxmlformats.org/officeDocument/2006/bibliography" xmlns="http://schemas.openxmlformats.org/officeDocument/2006/bibliography" SelectedStyle="\APASixthEditionOfficeOnline.xsl" StyleName="APA" Version="6"/>
+</file>
+
+<file path=customXml/itemProps1.xml><?xml version="1.0" encoding="utf-8"?>
+<ds:datastoreItem xmlns:ds="http://schemas.openxmlformats.org/officeDocument/2006/customXml" ds:itemID="{FC154CE7-1589-4385-9C25-BC356F5C9E8B}">
+  <ds:schemaRefs>
+    <ds:schemaRef ds:uri="http://schemas.openxmlformats.org/officeDocument/2006/bibliography"/>
+  </ds:schemaRefs>
+</ds:datastoreItem>
 </file>
</xml_diff>

<commit_message>
3.1 e 3.2 feitos
</commit_message>
<xml_diff>
--- a/Monkey Qeen Relatório Final.docx
+++ b/Monkey Qeen Relatório Final.docx
@@ -647,22 +647,14 @@
       </w:r>
     </w:p>
     <w:p>
-      <w:pPr>
-        <w:ind w:firstLine="360"/>
-      </w:pPr>
       <w:r>
         <w:t>Na unidade curricular Programação em Lógica foi-nos proposta a realização de um projeto que consistia na implementação de um jogo de tabuleiro, a escolher de uma lista predefinida, em ProLog. Escolhemos o jogo Monkey Queen por ser um jogo simples e interessante, fácil de aprender e divertido de ser jogado.</w:t>
       </w:r>
     </w:p>
     <w:p>
-      <w:pPr>
-        <w:ind w:firstLine="360"/>
-      </w:pPr>
       <w:r>
         <w:t xml:space="preserve">Neste relatório começamos por falar do jogo, da sua história e regras, por alto, seguido da lógica que implementamos referindo-nos às funções utilizadas e esclarecendo melhor as regras. Por fim, apresentamos </w:t>
       </w:r>
-      <w:bookmarkStart w:id="0" w:name="_GoBack"/>
-      <w:bookmarkEnd w:id="0"/>
       <w:r>
         <w:t>a interface</w:t>
       </w:r>
@@ -694,7 +686,6 @@
     </w:p>
     <w:p>
       <w:pPr>
-        <w:ind w:firstLine="360"/>
         <w:rPr>
           <w:rFonts w:cs="Times New Roman"/>
         </w:rPr>
@@ -752,14 +743,27 @@
                             <w:r>
                               <w:t xml:space="preserve">Figura </w:t>
                             </w:r>
-                            <w:fldSimple w:instr=" SEQ Figura \* ARABIC ">
-                              <w:r>
-                                <w:rPr>
-                                  <w:noProof/>
-                                </w:rPr>
-                                <w:t>1</w:t>
-                              </w:r>
-                            </w:fldSimple>
+                            <w:r>
+                              <w:fldChar w:fldCharType="begin"/>
+                            </w:r>
+                            <w:r>
+                              <w:instrText xml:space="preserve"> SEQ Figura \* ARABIC </w:instrText>
+                            </w:r>
+                            <w:r>
+                              <w:fldChar w:fldCharType="separate"/>
+                            </w:r>
+                            <w:r>
+                              <w:rPr>
+                                <w:noProof/>
+                              </w:rPr>
+                              <w:t>1</w:t>
+                            </w:r>
+                            <w:r>
+                              <w:rPr>
+                                <w:noProof/>
+                              </w:rPr>
+                              <w:fldChar w:fldCharType="end"/>
+                            </w:r>
                             <w:r>
                               <w:t xml:space="preserve"> - Versão Física do Jogo</w:t>
                             </w:r>
@@ -784,7 +788,7 @@
                 <v:stroke joinstyle="miter"/>
                 <v:path gradientshapeok="t" o:connecttype="rect"/>
               </v:shapetype>
-              <v:shape id="Caixa de texto 2" o:spid="_x0000_s1026" type="#_x0000_t202" style="position:absolute;left:0;text-align:left;margin-left:99.35pt;margin-top:222.95pt;width:225.9pt;height:.05pt;z-index:251660288;visibility:visible;mso-wrap-style:square;mso-wrap-distance-left:9pt;mso-wrap-distance-top:0;mso-wrap-distance-right:9pt;mso-wrap-distance-bottom:0;mso-position-horizontal:absolute;mso-position-horizontal-relative:text;mso-position-vertical:absolute;mso-position-vertical-relative:text;v-text-anchor:top" o:gfxdata="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" stroked="f">
+              <v:shape id="Caixa de texto 2" o:spid="_x0000_s1026" type="#_x0000_t202" style="position:absolute;margin-left:99.35pt;margin-top:222.95pt;width:225.9pt;height:.05pt;z-index:251660288;visibility:visible;mso-wrap-style:square;mso-wrap-distance-left:9pt;mso-wrap-distance-top:0;mso-wrap-distance-right:9pt;mso-wrap-distance-bottom:0;mso-position-horizontal:absolute;mso-position-horizontal-relative:text;mso-position-vertical:absolute;mso-position-vertical-relative:text;v-text-anchor:top" o:gfxdata="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" stroked="f">
                 <v:textbox style="mso-fit-shape-to-text:t" inset="0,0,0,0">
                   <w:txbxContent>
                     <w:p>
@@ -814,6 +818,9 @@
                         <w:t>1</w:t>
                       </w:r>
                       <w:r>
+                        <w:rPr>
+                          <w:noProof/>
+                        </w:rPr>
                         <w:fldChar w:fldCharType="end"/>
                       </w:r>
                       <w:r>
@@ -893,11 +900,92 @@
     </w:p>
     <w:p>
       <w:pPr>
-        <w:ind w:firstLine="360"/>
-        <w:rPr>
-          <w:b/>
-          <w:sz w:val="32"/>
-          <w:szCs w:val="32"/>
+        <w:rPr>
+          <w:rFonts w:cs="Times New Roman"/>
+        </w:rPr>
+      </w:pPr>
+    </w:p>
+    <w:p>
+      <w:pPr>
+        <w:rPr>
+          <w:rFonts w:cs="Times New Roman"/>
+        </w:rPr>
+      </w:pPr>
+    </w:p>
+    <w:p>
+      <w:pPr>
+        <w:rPr>
+          <w:rFonts w:cs="Times New Roman"/>
+        </w:rPr>
+      </w:pPr>
+    </w:p>
+    <w:p>
+      <w:pPr>
+        <w:rPr>
+          <w:rFonts w:cs="Times New Roman"/>
+        </w:rPr>
+      </w:pPr>
+    </w:p>
+    <w:p>
+      <w:pPr>
+        <w:rPr>
+          <w:rFonts w:cs="Times New Roman"/>
+        </w:rPr>
+      </w:pPr>
+    </w:p>
+    <w:p>
+      <w:pPr>
+        <w:rPr>
+          <w:rFonts w:cs="Times New Roman"/>
+        </w:rPr>
+      </w:pPr>
+    </w:p>
+    <w:p>
+      <w:pPr>
+        <w:rPr>
+          <w:rFonts w:cs="Times New Roman"/>
+        </w:rPr>
+      </w:pPr>
+    </w:p>
+    <w:p>
+      <w:pPr>
+        <w:rPr>
+          <w:rFonts w:cs="Times New Roman"/>
+        </w:rPr>
+      </w:pPr>
+    </w:p>
+    <w:p>
+      <w:pPr>
+        <w:rPr>
+          <w:rFonts w:cs="Times New Roman"/>
+        </w:rPr>
+      </w:pPr>
+    </w:p>
+    <w:p>
+      <w:pPr>
+        <w:rPr>
+          <w:rFonts w:cs="Times New Roman"/>
+        </w:rPr>
+      </w:pPr>
+    </w:p>
+    <w:p>
+      <w:pPr>
+        <w:rPr>
+          <w:rFonts w:cs="Times New Roman"/>
+        </w:rPr>
+      </w:pPr>
+    </w:p>
+    <w:p>
+      <w:pPr>
+        <w:rPr>
+          <w:rFonts w:cs="Times New Roman"/>
+        </w:rPr>
+      </w:pPr>
+    </w:p>
+    <w:p>
+      <w:pPr>
+        <w:rPr>
+          <w:rFonts w:cs="Times New Roman"/>
         </w:rPr>
       </w:pPr>
     </w:p>
@@ -920,8 +1008,18 @@
           <w:sz w:val="32"/>
           <w:szCs w:val="32"/>
         </w:rPr>
+        <w:lastRenderedPageBreak/>
         <w:t>Lógica do Jogo</w:t>
       </w:r>
+    </w:p>
+    <w:p>
+      <w:pPr>
+        <w:rPr>
+          <w:b/>
+          <w:sz w:val="32"/>
+          <w:szCs w:val="32"/>
+        </w:rPr>
+      </w:pPr>
     </w:p>
     <w:p>
       <w:pPr>
@@ -947,10 +1045,1057 @@
     </w:p>
     <w:p>
       <w:pPr>
-        <w:rPr>
-          <w:b/>
-          <w:sz w:val="32"/>
-          <w:szCs w:val="32"/>
+        <w:tabs>
+          <w:tab w:val="left" w:pos="2700"/>
+        </w:tabs>
+        <w:rPr>
+          <w:rFonts w:cs="Times New Roman"/>
+        </w:rPr>
+      </w:pPr>
+      <w:r>
+        <w:rPr>
+          <w:rFonts w:cs="Times New Roman"/>
+          <w:b/>
+          <w:noProof/>
+          <w:sz w:val="32"/>
+          <w:szCs w:val="32"/>
+          <w:lang w:eastAsia="pt-PT"/>
+        </w:rPr>
+        <w:drawing>
+          <wp:anchor distT="0" distB="0" distL="114300" distR="114300" simplePos="0" relativeHeight="251661312" behindDoc="0" locked="0" layoutInCell="1" allowOverlap="1">
+            <wp:simplePos x="0" y="0"/>
+            <wp:positionH relativeFrom="margin">
+              <wp:posOffset>1280795</wp:posOffset>
+            </wp:positionH>
+            <wp:positionV relativeFrom="paragraph">
+              <wp:posOffset>878840</wp:posOffset>
+            </wp:positionV>
+            <wp:extent cx="2835275" cy="2036445"/>
+            <wp:effectExtent l="0" t="0" r="3175" b="1905"/>
+            <wp:wrapTopAndBottom/>
+            <wp:docPr id="5" name="Imagem 5"/>
+            <wp:cNvGraphicFramePr>
+              <a:graphicFrameLocks xmlns:a="http://schemas.openxmlformats.org/drawingml/2006/main" noChangeAspect="1"/>
+            </wp:cNvGraphicFramePr>
+            <a:graphic xmlns:a="http://schemas.openxmlformats.org/drawingml/2006/main">
+              <a:graphicData uri="http://schemas.openxmlformats.org/drawingml/2006/picture">
+                <pic:pic xmlns:pic="http://schemas.openxmlformats.org/drawingml/2006/picture">
+                  <pic:nvPicPr>
+                    <pic:cNvPr id="5" name="initialboard.png"/>
+                    <pic:cNvPicPr/>
+                  </pic:nvPicPr>
+                  <pic:blipFill>
+                    <a:blip r:embed="rId10">
+                      <a:extLst>
+                        <a:ext uri="{28A0092B-C50C-407E-A947-70E740481C1C}">
+                          <a14:useLocalDpi xmlns:a14="http://schemas.microsoft.com/office/drawing/2010/main" val="0"/>
+                        </a:ext>
+                      </a:extLst>
+                    </a:blip>
+                    <a:stretch>
+                      <a:fillRect/>
+                    </a:stretch>
+                  </pic:blipFill>
+                  <pic:spPr>
+                    <a:xfrm>
+                      <a:off x="0" y="0"/>
+                      <a:ext cx="2835275" cy="2036445"/>
+                    </a:xfrm>
+                    <a:prstGeom prst="rect">
+                      <a:avLst/>
+                    </a:prstGeom>
+                  </pic:spPr>
+                </pic:pic>
+              </a:graphicData>
+            </a:graphic>
+          </wp:anchor>
+        </w:drawing>
+      </w:r>
+      <w:r>
+        <w:rPr>
+          <w:noProof/>
+        </w:rPr>
+        <mc:AlternateContent>
+          <mc:Choice Requires="wps">
+            <w:drawing>
+              <wp:anchor distT="0" distB="0" distL="114300" distR="114300" simplePos="0" relativeHeight="251663360" behindDoc="0" locked="0" layoutInCell="1" allowOverlap="1" wp14:anchorId="0043AD4A" wp14:editId="3F5BA382">
+                <wp:simplePos x="0" y="0"/>
+                <wp:positionH relativeFrom="column">
+                  <wp:posOffset>1280795</wp:posOffset>
+                </wp:positionH>
+                <wp:positionV relativeFrom="paragraph">
+                  <wp:posOffset>2903855</wp:posOffset>
+                </wp:positionV>
+                <wp:extent cx="2835275" cy="635"/>
+                <wp:effectExtent l="0" t="0" r="3175" b="18415"/>
+                <wp:wrapTopAndBottom/>
+                <wp:docPr id="11" name="Caixa de texto 11"/>
+                <wp:cNvGraphicFramePr/>
+                <a:graphic xmlns:a="http://schemas.openxmlformats.org/drawingml/2006/main">
+                  <a:graphicData uri="http://schemas.microsoft.com/office/word/2010/wordprocessingShape">
+                    <wps:wsp>
+                      <wps:cNvSpPr txBox="1"/>
+                      <wps:spPr>
+                        <a:xfrm>
+                          <a:off x="0" y="0"/>
+                          <a:ext cx="2835275" cy="635"/>
+                        </a:xfrm>
+                        <a:prstGeom prst="rect">
+                          <a:avLst/>
+                        </a:prstGeom>
+                        <a:solidFill>
+                          <a:prstClr val="white"/>
+                        </a:solidFill>
+                        <a:ln>
+                          <a:noFill/>
+                        </a:ln>
+                      </wps:spPr>
+                      <wps:txbx>
+                        <w:txbxContent>
+                          <w:p>
+                            <w:pPr>
+                              <w:pStyle w:val="Legenda"/>
+                              <w:rPr>
+                                <w:rFonts w:cs="Times New Roman"/>
+                                <w:b/>
+                                <w:noProof/>
+                                <w:sz w:val="32"/>
+                                <w:szCs w:val="32"/>
+                              </w:rPr>
+                            </w:pPr>
+                            <w:r>
+                              <w:t xml:space="preserve">Figura </w:t>
+                            </w:r>
+                            <w:r>
+                              <w:fldChar w:fldCharType="begin"/>
+                            </w:r>
+                            <w:r>
+                              <w:instrText xml:space="preserve"> SEQ Figura \* ARABIC </w:instrText>
+                            </w:r>
+                            <w:r>
+                              <w:fldChar w:fldCharType="separate"/>
+                            </w:r>
+                            <w:r>
+                              <w:rPr>
+                                <w:noProof/>
+                              </w:rPr>
+                              <w:t>2</w:t>
+                            </w:r>
+                            <w:r>
+                              <w:fldChar w:fldCharType="end"/>
+                            </w:r>
+                            <w:r>
+                              <w:t xml:space="preserve"> - Representação do tabuleiro inicial</w:t>
+                            </w:r>
+                          </w:p>
+                        </w:txbxContent>
+                      </wps:txbx>
+                      <wps:bodyPr rot="0" spcFirstLastPara="0" vertOverflow="overflow" horzOverflow="overflow" vert="horz" wrap="square" lIns="0" tIns="0" rIns="0" bIns="0" numCol="1" spcCol="0" rtlCol="0" fromWordArt="0" anchor="t" anchorCtr="0" forceAA="0" compatLnSpc="1">
+                        <a:prstTxWarp prst="textNoShape">
+                          <a:avLst/>
+                        </a:prstTxWarp>
+                        <a:spAutoFit/>
+                      </wps:bodyPr>
+                    </wps:wsp>
+                  </a:graphicData>
+                </a:graphic>
+              </wp:anchor>
+            </w:drawing>
+          </mc:Choice>
+          <mc:Fallback>
+            <w:pict>
+              <v:shape w14:anchorId="0043AD4A" id="Caixa de texto 11" o:spid="_x0000_s1027" type="#_x0000_t202" style="position:absolute;margin-left:100.85pt;margin-top:228.65pt;width:223.25pt;height:.05pt;z-index:251663360;visibility:visible;mso-wrap-style:square;mso-wrap-distance-left:9pt;mso-wrap-distance-top:0;mso-wrap-distance-right:9pt;mso-wrap-distance-bottom:0;mso-position-horizontal:absolute;mso-position-horizontal-relative:text;mso-position-vertical:absolute;mso-position-vertical-relative:text;v-text-anchor:top" o:gfxdata="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" stroked="f">
+                <v:textbox style="mso-fit-shape-to-text:t" inset="0,0,0,0">
+                  <w:txbxContent>
+                    <w:p>
+                      <w:pPr>
+                        <w:pStyle w:val="Legenda"/>
+                        <w:rPr>
+                          <w:rFonts w:cs="Times New Roman"/>
+                          <w:b/>
+                          <w:noProof/>
+                          <w:sz w:val="32"/>
+                          <w:szCs w:val="32"/>
+                        </w:rPr>
+                      </w:pPr>
+                      <w:r>
+                        <w:t xml:space="preserve">Figura </w:t>
+                      </w:r>
+                      <w:r>
+                        <w:fldChar w:fldCharType="begin"/>
+                      </w:r>
+                      <w:r>
+                        <w:instrText xml:space="preserve"> SEQ Figura \* ARABIC </w:instrText>
+                      </w:r>
+                      <w:r>
+                        <w:fldChar w:fldCharType="separate"/>
+                      </w:r>
+                      <w:r>
+                        <w:rPr>
+                          <w:noProof/>
+                        </w:rPr>
+                        <w:t>2</w:t>
+                      </w:r>
+                      <w:r>
+                        <w:fldChar w:fldCharType="end"/>
+                      </w:r>
+                      <w:r>
+                        <w:t xml:space="preserve"> - Representação do tabuleiro inicial</w:t>
+                      </w:r>
+                    </w:p>
+                  </w:txbxContent>
+                </v:textbox>
+                <w10:wrap type="topAndBottom"/>
+              </v:shape>
+            </w:pict>
+          </mc:Fallback>
+        </mc:AlternateContent>
+      </w:r>
+      <w:r>
+        <w:rPr>
+          <w:rFonts w:cs="Times New Roman"/>
+        </w:rPr>
+        <w:t>Como referido acima o tabuleiro é quadrado, sendo que cada lado tem a largura de 12 células, assim sendo a abordagem que considerámos mais apropriada foi criar uma lista de 12 listas, em que cada lista representa uma linha do tabuleiro cada uma com 12 elementos. O tabuleiro é declarado da seguinte maneira, representando o seu estado inicial:</w:t>
+      </w:r>
+    </w:p>
+    <w:p>
+      <w:pPr>
+        <w:tabs>
+          <w:tab w:val="left" w:pos="2700"/>
+        </w:tabs>
+        <w:rPr>
+          <w:rFonts w:cs="Times New Roman"/>
+        </w:rPr>
+      </w:pPr>
+    </w:p>
+    <w:p>
+      <w:pPr>
+        <w:tabs>
+          <w:tab w:val="left" w:pos="2700"/>
+        </w:tabs>
+      </w:pPr>
+      <w:r>
+        <w:rPr>
+          <w:noProof/>
+        </w:rPr>
+        <mc:AlternateContent>
+          <mc:Choice Requires="wps">
+            <w:drawing>
+              <wp:anchor distT="0" distB="0" distL="114300" distR="114300" simplePos="0" relativeHeight="251678720" behindDoc="0" locked="0" layoutInCell="1" allowOverlap="1" wp14:anchorId="521B60C8" wp14:editId="7F5CA89A">
+                <wp:simplePos x="0" y="0"/>
+                <wp:positionH relativeFrom="column">
+                  <wp:posOffset>2844165</wp:posOffset>
+                </wp:positionH>
+                <wp:positionV relativeFrom="paragraph">
+                  <wp:posOffset>4029710</wp:posOffset>
+                </wp:positionV>
+                <wp:extent cx="2557145" cy="335280"/>
+                <wp:effectExtent l="0" t="0" r="0" b="7620"/>
+                <wp:wrapTopAndBottom/>
+                <wp:docPr id="19" name="Caixa de texto 19"/>
+                <wp:cNvGraphicFramePr/>
+                <a:graphic xmlns:a="http://schemas.openxmlformats.org/drawingml/2006/main">
+                  <a:graphicData uri="http://schemas.microsoft.com/office/word/2010/wordprocessingShape">
+                    <wps:wsp>
+                      <wps:cNvSpPr txBox="1"/>
+                      <wps:spPr>
+                        <a:xfrm>
+                          <a:off x="0" y="0"/>
+                          <a:ext cx="2557145" cy="335280"/>
+                        </a:xfrm>
+                        <a:prstGeom prst="rect">
+                          <a:avLst/>
+                        </a:prstGeom>
+                        <a:solidFill>
+                          <a:prstClr val="white"/>
+                        </a:solidFill>
+                        <a:ln>
+                          <a:noFill/>
+                        </a:ln>
+                      </wps:spPr>
+                      <wps:txbx>
+                        <w:txbxContent>
+                          <w:p>
+                            <w:pPr>
+                              <w:pStyle w:val="Legenda"/>
+                              <w:rPr>
+                                <w:noProof/>
+                              </w:rPr>
+                            </w:pPr>
+                            <w:r>
+                              <w:t xml:space="preserve">Figura </w:t>
+                            </w:r>
+                            <w:r>
+                              <w:fldChar w:fldCharType="begin"/>
+                            </w:r>
+                            <w:r>
+                              <w:instrText xml:space="preserve"> SEQ Figura \* ARABIC </w:instrText>
+                            </w:r>
+                            <w:r>
+                              <w:fldChar w:fldCharType="separate"/>
+                            </w:r>
+                            <w:r>
+                              <w:rPr>
+                                <w:noProof/>
+                              </w:rPr>
+                              <w:t>3</w:t>
+                            </w:r>
+                            <w:r>
+                              <w:fldChar w:fldCharType="end"/>
+                            </w:r>
+                            <w:r>
+                              <w:t xml:space="preserve"> - </w:t>
+                            </w:r>
+                            <w:r>
+                              <w:t>Visualização Prolog e representação real (Posição Final)</w:t>
+                            </w:r>
+                          </w:p>
+                        </w:txbxContent>
+                      </wps:txbx>
+                      <wps:bodyPr rot="0" spcFirstLastPara="0" vertOverflow="overflow" horzOverflow="overflow" vert="horz" wrap="square" lIns="0" tIns="0" rIns="0" bIns="0" numCol="1" spcCol="0" rtlCol="0" fromWordArt="0" anchor="t" anchorCtr="0" forceAA="0" compatLnSpc="1">
+                        <a:prstTxWarp prst="textNoShape">
+                          <a:avLst/>
+                        </a:prstTxWarp>
+                        <a:noAutofit/>
+                      </wps:bodyPr>
+                    </wps:wsp>
+                  </a:graphicData>
+                </a:graphic>
+                <wp14:sizeRelV relativeFrom="margin">
+                  <wp14:pctHeight>0</wp14:pctHeight>
+                </wp14:sizeRelV>
+              </wp:anchor>
+            </w:drawing>
+          </mc:Choice>
+          <mc:Fallback>
+            <w:pict>
+              <v:shape w14:anchorId="521B60C8" id="Caixa de texto 19" o:spid="_x0000_s1028" type="#_x0000_t202" style="position:absolute;margin-left:223.95pt;margin-top:317.3pt;width:201.35pt;height:26.4pt;z-index:251678720;visibility:visible;mso-wrap-style:square;mso-height-percent:0;mso-wrap-distance-left:9pt;mso-wrap-distance-top:0;mso-wrap-distance-right:9pt;mso-wrap-distance-bottom:0;mso-position-horizontal:absolute;mso-position-horizontal-relative:text;mso-position-vertical:absolute;mso-position-vertical-relative:text;mso-height-percent:0;mso-height-relative:margin;v-text-anchor:top" o:gfxdata="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" stroked="f">
+                <v:textbox inset="0,0,0,0">
+                  <w:txbxContent>
+                    <w:p>
+                      <w:pPr>
+                        <w:pStyle w:val="Legenda"/>
+                        <w:rPr>
+                          <w:noProof/>
+                        </w:rPr>
+                      </w:pPr>
+                      <w:r>
+                        <w:t xml:space="preserve">Figura </w:t>
+                      </w:r>
+                      <w:r>
+                        <w:fldChar w:fldCharType="begin"/>
+                      </w:r>
+                      <w:r>
+                        <w:instrText xml:space="preserve"> SEQ Figura \* ARABIC </w:instrText>
+                      </w:r>
+                      <w:r>
+                        <w:fldChar w:fldCharType="separate"/>
+                      </w:r>
+                      <w:r>
+                        <w:rPr>
+                          <w:noProof/>
+                        </w:rPr>
+                        <w:t>3</w:t>
+                      </w:r>
+                      <w:r>
+                        <w:fldChar w:fldCharType="end"/>
+                      </w:r>
+                      <w:r>
+                        <w:t xml:space="preserve"> - </w:t>
+                      </w:r>
+                      <w:r>
+                        <w:t>Visualização Prolog e representação real (Posição Final)</w:t>
+                      </w:r>
+                    </w:p>
+                  </w:txbxContent>
+                </v:textbox>
+                <w10:wrap type="topAndBottom"/>
+              </v:shape>
+            </w:pict>
+          </mc:Fallback>
+        </mc:AlternateContent>
+      </w:r>
+      <w:r>
+        <w:rPr>
+          <w:noProof/>
+          <w:lang w:eastAsia="pt-PT"/>
+        </w:rPr>
+        <w:drawing>
+          <wp:anchor distT="0" distB="0" distL="114300" distR="114300" simplePos="0" relativeHeight="251670528" behindDoc="0" locked="0" layoutInCell="1" allowOverlap="1" wp14:anchorId="2A314F02" wp14:editId="40B0B680">
+            <wp:simplePos x="0" y="0"/>
+            <wp:positionH relativeFrom="margin">
+              <wp:posOffset>2872740</wp:posOffset>
+            </wp:positionH>
+            <wp:positionV relativeFrom="paragraph">
+              <wp:posOffset>2952115</wp:posOffset>
+            </wp:positionV>
+            <wp:extent cx="1034415" cy="1040130"/>
+            <wp:effectExtent l="0" t="0" r="0" b="7620"/>
+            <wp:wrapTopAndBottom/>
+            <wp:docPr id="4" name="Imagem 4" descr="http://www.marksteeregames.com/pictures/Monkey_Queen_Figure_I.jpg"/>
+            <wp:cNvGraphicFramePr>
+              <a:graphicFrameLocks xmlns:a="http://schemas.openxmlformats.org/drawingml/2006/main" noChangeAspect="1"/>
+            </wp:cNvGraphicFramePr>
+            <a:graphic xmlns:a="http://schemas.openxmlformats.org/drawingml/2006/main">
+              <a:graphicData uri="http://schemas.openxmlformats.org/drawingml/2006/picture">
+                <pic:pic xmlns:pic="http://schemas.openxmlformats.org/drawingml/2006/picture">
+                  <pic:nvPicPr>
+                    <pic:cNvPr id="0" name="Picture 3" descr="http://www.marksteeregames.com/pictures/Monkey_Queen_Figure_I.jpg"/>
+                    <pic:cNvPicPr>
+                      <a:picLocks noChangeAspect="1" noChangeArrowheads="1"/>
+                    </pic:cNvPicPr>
+                  </pic:nvPicPr>
+                  <pic:blipFill rotWithShape="1">
+                    <a:blip r:embed="rId11" cstate="print">
+                      <a:extLst>
+                        <a:ext uri="{28A0092B-C50C-407E-A947-70E740481C1C}">
+                          <a14:useLocalDpi xmlns:a14="http://schemas.microsoft.com/office/drawing/2010/main" val="0"/>
+                        </a:ext>
+                      </a:extLst>
+                    </a:blip>
+                    <a:srcRect l="5344" t="4648" r="5289" b="9013"/>
+                    <a:stretch/>
+                  </pic:blipFill>
+                  <pic:spPr bwMode="auto">
+                    <a:xfrm>
+                      <a:off x="0" y="0"/>
+                      <a:ext cx="1034415" cy="1040130"/>
+                    </a:xfrm>
+                    <a:prstGeom prst="rect">
+                      <a:avLst/>
+                    </a:prstGeom>
+                    <a:noFill/>
+                    <a:ln>
+                      <a:noFill/>
+                    </a:ln>
+                    <a:extLst>
+                      <a:ext uri="{53640926-AAD7-44D8-BBD7-CCE9431645EC}">
+                        <a14:shadowObscured xmlns:a14="http://schemas.microsoft.com/office/drawing/2010/main"/>
+                      </a:ext>
+                    </a:extLst>
+                  </pic:spPr>
+                </pic:pic>
+              </a:graphicData>
+            </a:graphic>
+            <wp14:sizeRelH relativeFrom="margin">
+              <wp14:pctWidth>0</wp14:pctWidth>
+            </wp14:sizeRelH>
+            <wp14:sizeRelV relativeFrom="margin">
+              <wp14:pctHeight>0</wp14:pctHeight>
+            </wp14:sizeRelV>
+          </wp:anchor>
+        </w:drawing>
+      </w:r>
+      <w:r>
+        <w:rPr>
+          <w:noProof/>
+          <w:lang w:eastAsia="pt-PT"/>
+        </w:rPr>
+        <w:drawing>
+          <wp:anchor distT="0" distB="0" distL="114300" distR="114300" simplePos="0" relativeHeight="251665408" behindDoc="0" locked="0" layoutInCell="1" allowOverlap="1" wp14:anchorId="5968B795" wp14:editId="2157B795">
+            <wp:simplePos x="0" y="0"/>
+            <wp:positionH relativeFrom="margin">
+              <wp:align>right</wp:align>
+            </wp:positionH>
+            <wp:positionV relativeFrom="paragraph">
+              <wp:posOffset>520065</wp:posOffset>
+            </wp:positionV>
+            <wp:extent cx="2557145" cy="2429510"/>
+            <wp:effectExtent l="0" t="0" r="0" b="8890"/>
+            <wp:wrapTopAndBottom/>
+            <wp:docPr id="7" name="Imagem 7"/>
+            <wp:cNvGraphicFramePr>
+              <a:graphicFrameLocks xmlns:a="http://schemas.openxmlformats.org/drawingml/2006/main" noChangeAspect="1"/>
+            </wp:cNvGraphicFramePr>
+            <a:graphic xmlns:a="http://schemas.openxmlformats.org/drawingml/2006/main">
+              <a:graphicData uri="http://schemas.openxmlformats.org/drawingml/2006/picture">
+                <pic:pic xmlns:pic="http://schemas.openxmlformats.org/drawingml/2006/picture">
+                  <pic:nvPicPr>
+                    <pic:cNvPr id="7" name="initialboard.png"/>
+                    <pic:cNvPicPr/>
+                  </pic:nvPicPr>
+                  <pic:blipFill>
+                    <a:blip r:embed="rId12">
+                      <a:extLst>
+                        <a:ext uri="{28A0092B-C50C-407E-A947-70E740481C1C}">
+                          <a14:useLocalDpi xmlns:a14="http://schemas.microsoft.com/office/drawing/2010/main" val="0"/>
+                        </a:ext>
+                      </a:extLst>
+                    </a:blip>
+                    <a:stretch>
+                      <a:fillRect/>
+                    </a:stretch>
+                  </pic:blipFill>
+                  <pic:spPr>
+                    <a:xfrm>
+                      <a:off x="0" y="0"/>
+                      <a:ext cx="2557145" cy="2429510"/>
+                    </a:xfrm>
+                    <a:prstGeom prst="rect">
+                      <a:avLst/>
+                    </a:prstGeom>
+                  </pic:spPr>
+                </pic:pic>
+              </a:graphicData>
+            </a:graphic>
+            <wp14:sizeRelH relativeFrom="margin">
+              <wp14:pctWidth>0</wp14:pctWidth>
+            </wp14:sizeRelH>
+            <wp14:sizeRelV relativeFrom="margin">
+              <wp14:pctHeight>0</wp14:pctHeight>
+            </wp14:sizeRelV>
+          </wp:anchor>
+        </w:drawing>
+      </w:r>
+      <w:r>
+        <w:rPr>
+          <w:noProof/>
+          <w:lang w:eastAsia="pt-PT"/>
+        </w:rPr>
+        <w:drawing>
+          <wp:anchor distT="0" distB="0" distL="114300" distR="114300" simplePos="0" relativeHeight="251668480" behindDoc="0" locked="0" layoutInCell="1" allowOverlap="1" wp14:anchorId="1EA5B931" wp14:editId="56BE4ED0">
+            <wp:simplePos x="0" y="0"/>
+            <wp:positionH relativeFrom="margin">
+              <wp:posOffset>-53340</wp:posOffset>
+            </wp:positionH>
+            <wp:positionV relativeFrom="paragraph">
+              <wp:posOffset>3009265</wp:posOffset>
+            </wp:positionV>
+            <wp:extent cx="986790" cy="981075"/>
+            <wp:effectExtent l="0" t="0" r="3810" b="9525"/>
+            <wp:wrapTopAndBottom/>
+            <wp:docPr id="15" name="Imagem 15" descr="http://www.marksteeregames.com/pictures/Monkey_Queen_Figure_B.jpg"/>
+            <wp:cNvGraphicFramePr>
+              <a:graphicFrameLocks xmlns:a="http://schemas.openxmlformats.org/drawingml/2006/main" noChangeAspect="1"/>
+            </wp:cNvGraphicFramePr>
+            <a:graphic xmlns:a="http://schemas.openxmlformats.org/drawingml/2006/main">
+              <a:graphicData uri="http://schemas.openxmlformats.org/drawingml/2006/picture">
+                <pic:pic xmlns:pic="http://schemas.openxmlformats.org/drawingml/2006/picture">
+                  <pic:nvPicPr>
+                    <pic:cNvPr id="0" name="Picture 1" descr="http://www.marksteeregames.com/pictures/Monkey_Queen_Figure_B.jpg"/>
+                    <pic:cNvPicPr>
+                      <a:picLocks noChangeAspect="1" noChangeArrowheads="1"/>
+                    </pic:cNvPicPr>
+                  </pic:nvPicPr>
+                  <pic:blipFill rotWithShape="1">
+                    <a:blip r:embed="rId13" cstate="print">
+                      <a:extLst>
+                        <a:ext uri="{28A0092B-C50C-407E-A947-70E740481C1C}">
+                          <a14:useLocalDpi xmlns:a14="http://schemas.microsoft.com/office/drawing/2010/main" val="0"/>
+                        </a:ext>
+                      </a:extLst>
+                    </a:blip>
+                    <a:srcRect l="5344" t="5381" r="4807" b="8743"/>
+                    <a:stretch/>
+                  </pic:blipFill>
+                  <pic:spPr bwMode="auto">
+                    <a:xfrm>
+                      <a:off x="0" y="0"/>
+                      <a:ext cx="986790" cy="981075"/>
+                    </a:xfrm>
+                    <a:prstGeom prst="rect">
+                      <a:avLst/>
+                    </a:prstGeom>
+                    <a:noFill/>
+                    <a:ln>
+                      <a:noFill/>
+                    </a:ln>
+                    <a:extLst>
+                      <a:ext uri="{53640926-AAD7-44D8-BBD7-CCE9431645EC}">
+                        <a14:shadowObscured xmlns:a14="http://schemas.microsoft.com/office/drawing/2010/main"/>
+                      </a:ext>
+                    </a:extLst>
+                  </pic:spPr>
+                </pic:pic>
+              </a:graphicData>
+            </a:graphic>
+            <wp14:sizeRelH relativeFrom="margin">
+              <wp14:pctWidth>0</wp14:pctWidth>
+            </wp14:sizeRelH>
+            <wp14:sizeRelV relativeFrom="margin">
+              <wp14:pctHeight>0</wp14:pctHeight>
+            </wp14:sizeRelV>
+          </wp:anchor>
+        </w:drawing>
+      </w:r>
+      <w:r>
+        <w:rPr>
+          <w:noProof/>
+        </w:rPr>
+        <mc:AlternateContent>
+          <mc:Choice Requires="wps">
+            <w:drawing>
+              <wp:anchor distT="0" distB="0" distL="114300" distR="114300" simplePos="0" relativeHeight="251676672" behindDoc="1" locked="0" layoutInCell="1" allowOverlap="1" wp14:anchorId="68F1FFCD" wp14:editId="26EF3A09">
+                <wp:simplePos x="0" y="0"/>
+                <wp:positionH relativeFrom="column">
+                  <wp:posOffset>-66675</wp:posOffset>
+                </wp:positionH>
+                <wp:positionV relativeFrom="paragraph">
+                  <wp:posOffset>4095115</wp:posOffset>
+                </wp:positionV>
+                <wp:extent cx="2291715" cy="373380"/>
+                <wp:effectExtent l="0" t="0" r="0" b="7620"/>
+                <wp:wrapTight wrapText="bothSides">
+                  <wp:wrapPolygon edited="0">
+                    <wp:start x="0" y="0"/>
+                    <wp:lineTo x="0" y="20939"/>
+                    <wp:lineTo x="21367" y="20939"/>
+                    <wp:lineTo x="21367" y="0"/>
+                    <wp:lineTo x="0" y="0"/>
+                  </wp:wrapPolygon>
+                </wp:wrapTight>
+                <wp:docPr id="18" name="Caixa de texto 18"/>
+                <wp:cNvGraphicFramePr/>
+                <a:graphic xmlns:a="http://schemas.openxmlformats.org/drawingml/2006/main">
+                  <a:graphicData uri="http://schemas.microsoft.com/office/word/2010/wordprocessingShape">
+                    <wps:wsp>
+                      <wps:cNvSpPr txBox="1"/>
+                      <wps:spPr>
+                        <a:xfrm>
+                          <a:off x="0" y="0"/>
+                          <a:ext cx="2291715" cy="373380"/>
+                        </a:xfrm>
+                        <a:prstGeom prst="rect">
+                          <a:avLst/>
+                        </a:prstGeom>
+                        <a:solidFill>
+                          <a:prstClr val="white"/>
+                        </a:solidFill>
+                        <a:ln>
+                          <a:noFill/>
+                        </a:ln>
+                      </wps:spPr>
+                      <wps:txbx>
+                        <w:txbxContent>
+                          <w:p>
+                            <w:pPr>
+                              <w:pStyle w:val="Legenda"/>
+                              <w:rPr>
+                                <w:noProof/>
+                              </w:rPr>
+                            </w:pPr>
+                            <w:r>
+                              <w:t xml:space="preserve">Figura </w:t>
+                            </w:r>
+                            <w:r>
+                              <w:fldChar w:fldCharType="begin"/>
+                            </w:r>
+                            <w:r>
+                              <w:instrText xml:space="preserve"> SEQ Figura \* ARABIC </w:instrText>
+                            </w:r>
+                            <w:r>
+                              <w:fldChar w:fldCharType="separate"/>
+                            </w:r>
+                            <w:r>
+                              <w:rPr>
+                                <w:noProof/>
+                              </w:rPr>
+                              <w:t>4</w:t>
+                            </w:r>
+                            <w:r>
+                              <w:fldChar w:fldCharType="end"/>
+                            </w:r>
+                            <w:r>
+                              <w:t xml:space="preserve"> - </w:t>
+                            </w:r>
+                            <w:r>
+                              <w:t>Visualização Prolog e representação real (Posição Intermédia)</w:t>
+                            </w:r>
+                          </w:p>
+                        </w:txbxContent>
+                      </wps:txbx>
+                      <wps:bodyPr rot="0" spcFirstLastPara="0" vertOverflow="overflow" horzOverflow="overflow" vert="horz" wrap="square" lIns="0" tIns="0" rIns="0" bIns="0" numCol="1" spcCol="0" rtlCol="0" fromWordArt="0" anchor="t" anchorCtr="0" forceAA="0" compatLnSpc="1">
+                        <a:prstTxWarp prst="textNoShape">
+                          <a:avLst/>
+                        </a:prstTxWarp>
+                        <a:noAutofit/>
+                      </wps:bodyPr>
+                    </wps:wsp>
+                  </a:graphicData>
+                </a:graphic>
+                <wp14:sizeRelH relativeFrom="margin">
+                  <wp14:pctWidth>0</wp14:pctWidth>
+                </wp14:sizeRelH>
+                <wp14:sizeRelV relativeFrom="margin">
+                  <wp14:pctHeight>0</wp14:pctHeight>
+                </wp14:sizeRelV>
+              </wp:anchor>
+            </w:drawing>
+          </mc:Choice>
+          <mc:Fallback>
+            <w:pict>
+              <v:shape w14:anchorId="68F1FFCD" id="Caixa de texto 18" o:spid="_x0000_s1029" type="#_x0000_t202" style="position:absolute;margin-left:-5.25pt;margin-top:322.45pt;width:180.45pt;height:29.4pt;z-index:-251639808;visibility:visible;mso-wrap-style:square;mso-width-percent:0;mso-height-percent:0;mso-wrap-distance-left:9pt;mso-wrap-distance-top:0;mso-wrap-distance-right:9pt;mso-wrap-distance-bottom:0;mso-position-horizontal:absolute;mso-position-horizontal-relative:text;mso-position-vertical:absolute;mso-position-vertical-relative:text;mso-width-percent:0;mso-height-percent:0;mso-width-relative:margin;mso-height-relative:margin;v-text-anchor:top" o:gfxdata="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" stroked="f">
+                <v:textbox inset="0,0,0,0">
+                  <w:txbxContent>
+                    <w:p>
+                      <w:pPr>
+                        <w:pStyle w:val="Legenda"/>
+                        <w:rPr>
+                          <w:noProof/>
+                        </w:rPr>
+                      </w:pPr>
+                      <w:r>
+                        <w:t xml:space="preserve">Figura </w:t>
+                      </w:r>
+                      <w:r>
+                        <w:fldChar w:fldCharType="begin"/>
+                      </w:r>
+                      <w:r>
+                        <w:instrText xml:space="preserve"> SEQ Figura \* ARABIC </w:instrText>
+                      </w:r>
+                      <w:r>
+                        <w:fldChar w:fldCharType="separate"/>
+                      </w:r>
+                      <w:r>
+                        <w:rPr>
+                          <w:noProof/>
+                        </w:rPr>
+                        <w:t>4</w:t>
+                      </w:r>
+                      <w:r>
+                        <w:fldChar w:fldCharType="end"/>
+                      </w:r>
+                      <w:r>
+                        <w:t xml:space="preserve"> - </w:t>
+                      </w:r>
+                      <w:r>
+                        <w:t>Visualização Prolog e representação real (Posição Intermédia)</w:t>
+                      </w:r>
+                    </w:p>
+                  </w:txbxContent>
+                </v:textbox>
+                <w10:wrap type="tight"/>
+              </v:shape>
+            </w:pict>
+          </mc:Fallback>
+        </mc:AlternateContent>
+      </w:r>
+      <w:r>
+        <w:rPr>
+          <w:noProof/>
+        </w:rPr>
+        <mc:AlternateContent>
+          <mc:Choice Requires="wps">
+            <w:drawing>
+              <wp:anchor distT="0" distB="0" distL="114300" distR="114300" simplePos="0" relativeHeight="251674624" behindDoc="0" locked="0" layoutInCell="1" allowOverlap="1" wp14:anchorId="07D1DC0F" wp14:editId="18F3DA82">
+                <wp:simplePos x="0" y="0"/>
+                <wp:positionH relativeFrom="column">
+                  <wp:posOffset>0</wp:posOffset>
+                </wp:positionH>
+                <wp:positionV relativeFrom="paragraph">
+                  <wp:posOffset>4123055</wp:posOffset>
+                </wp:positionV>
+                <wp:extent cx="986790" cy="635"/>
+                <wp:effectExtent l="0" t="0" r="3810" b="18415"/>
+                <wp:wrapTopAndBottom/>
+                <wp:docPr id="17" name="Caixa de texto 17"/>
+                <wp:cNvGraphicFramePr/>
+                <a:graphic xmlns:a="http://schemas.openxmlformats.org/drawingml/2006/main">
+                  <a:graphicData uri="http://schemas.microsoft.com/office/word/2010/wordprocessingShape">
+                    <wps:wsp>
+                      <wps:cNvSpPr txBox="1"/>
+                      <wps:spPr>
+                        <a:xfrm>
+                          <a:off x="0" y="0"/>
+                          <a:ext cx="986790" cy="635"/>
+                        </a:xfrm>
+                        <a:prstGeom prst="rect">
+                          <a:avLst/>
+                        </a:prstGeom>
+                        <a:solidFill>
+                          <a:prstClr val="white"/>
+                        </a:solidFill>
+                        <a:ln>
+                          <a:noFill/>
+                        </a:ln>
+                      </wps:spPr>
+                      <wps:txbx>
+                        <w:txbxContent>
+                          <w:p>
+                            <w:pPr>
+                              <w:pStyle w:val="Legenda"/>
+                              <w:rPr>
+                                <w:noProof/>
+                              </w:rPr>
+                            </w:pPr>
+                          </w:p>
+                        </w:txbxContent>
+                      </wps:txbx>
+                      <wps:bodyPr rot="0" spcFirstLastPara="0" vertOverflow="overflow" horzOverflow="overflow" vert="horz" wrap="square" lIns="0" tIns="0" rIns="0" bIns="0" numCol="1" spcCol="0" rtlCol="0" fromWordArt="0" anchor="t" anchorCtr="0" forceAA="0" compatLnSpc="1">
+                        <a:prstTxWarp prst="textNoShape">
+                          <a:avLst/>
+                        </a:prstTxWarp>
+                        <a:spAutoFit/>
+                      </wps:bodyPr>
+                    </wps:wsp>
+                  </a:graphicData>
+                </a:graphic>
+              </wp:anchor>
+            </w:drawing>
+          </mc:Choice>
+          <mc:Fallback>
+            <w:pict>
+              <v:shape w14:anchorId="07D1DC0F" id="Caixa de texto 17" o:spid="_x0000_s1030" type="#_x0000_t202" style="position:absolute;margin-left:0;margin-top:324.65pt;width:77.7pt;height:.05pt;z-index:251674624;visibility:visible;mso-wrap-style:square;mso-wrap-distance-left:9pt;mso-wrap-distance-top:0;mso-wrap-distance-right:9pt;mso-wrap-distance-bottom:0;mso-position-horizontal:absolute;mso-position-horizontal-relative:text;mso-position-vertical:absolute;mso-position-vertical-relative:text;v-text-anchor:top" o:gfxdata="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" stroked="f">
+                <v:textbox style="mso-fit-shape-to-text:t" inset="0,0,0,0">
+                  <w:txbxContent>
+                    <w:p>
+                      <w:pPr>
+                        <w:pStyle w:val="Legenda"/>
+                        <w:rPr>
+                          <w:noProof/>
+                        </w:rPr>
+                      </w:pPr>
+                    </w:p>
+                  </w:txbxContent>
+                </v:textbox>
+                <w10:wrap type="topAndBottom"/>
+              </v:shape>
+            </w:pict>
+          </mc:Fallback>
+        </mc:AlternateContent>
+      </w:r>
+      <w:r>
+        <w:rPr>
+          <w:noProof/>
+          <w:lang w:eastAsia="pt-PT"/>
+        </w:rPr>
+        <w:drawing>
+          <wp:anchor distT="0" distB="0" distL="114300" distR="114300" simplePos="0" relativeHeight="251666432" behindDoc="0" locked="0" layoutInCell="1" allowOverlap="1">
+            <wp:simplePos x="0" y="0"/>
+            <wp:positionH relativeFrom="margin">
+              <wp:posOffset>-91440</wp:posOffset>
+            </wp:positionH>
+            <wp:positionV relativeFrom="paragraph">
+              <wp:posOffset>553720</wp:posOffset>
+            </wp:positionV>
+            <wp:extent cx="2314575" cy="2438400"/>
+            <wp:effectExtent l="0" t="0" r="9525" b="0"/>
+            <wp:wrapTopAndBottom/>
+            <wp:docPr id="6" name="Imagem 6"/>
+            <wp:cNvGraphicFramePr>
+              <a:graphicFrameLocks xmlns:a="http://schemas.openxmlformats.org/drawingml/2006/main" noChangeAspect="1"/>
+            </wp:cNvGraphicFramePr>
+            <a:graphic xmlns:a="http://schemas.openxmlformats.org/drawingml/2006/main">
+              <a:graphicData uri="http://schemas.openxmlformats.org/drawingml/2006/picture">
+                <pic:pic xmlns:pic="http://schemas.openxmlformats.org/drawingml/2006/picture">
+                  <pic:nvPicPr>
+                    <pic:cNvPr id="6" name="initialboard.png"/>
+                    <pic:cNvPicPr/>
+                  </pic:nvPicPr>
+                  <pic:blipFill>
+                    <a:blip r:embed="rId14">
+                      <a:extLst>
+                        <a:ext uri="{28A0092B-C50C-407E-A947-70E740481C1C}">
+                          <a14:useLocalDpi xmlns:a14="http://schemas.microsoft.com/office/drawing/2010/main" val="0"/>
+                        </a:ext>
+                      </a:extLst>
+                    </a:blip>
+                    <a:stretch>
+                      <a:fillRect/>
+                    </a:stretch>
+                  </pic:blipFill>
+                  <pic:spPr>
+                    <a:xfrm>
+                      <a:off x="0" y="0"/>
+                      <a:ext cx="2314575" cy="2438400"/>
+                    </a:xfrm>
+                    <a:prstGeom prst="rect">
+                      <a:avLst/>
+                    </a:prstGeom>
+                  </pic:spPr>
+                </pic:pic>
+              </a:graphicData>
+            </a:graphic>
+          </wp:anchor>
+        </w:drawing>
+      </w:r>
+      <w:r>
+        <w:rPr>
+          <w:noProof/>
+        </w:rPr>
+        <mc:AlternateContent>
+          <mc:Choice Requires="wps">
+            <w:drawing>
+              <wp:anchor distT="0" distB="0" distL="114300" distR="114300" simplePos="0" relativeHeight="251672576" behindDoc="0" locked="0" layoutInCell="1" allowOverlap="1" wp14:anchorId="587B7B1D" wp14:editId="142EE19A">
+                <wp:simplePos x="0" y="0"/>
+                <wp:positionH relativeFrom="column">
+                  <wp:posOffset>0</wp:posOffset>
+                </wp:positionH>
+                <wp:positionV relativeFrom="paragraph">
+                  <wp:posOffset>4079240</wp:posOffset>
+                </wp:positionV>
+                <wp:extent cx="986790" cy="635"/>
+                <wp:effectExtent l="0" t="0" r="3810" b="18415"/>
+                <wp:wrapTopAndBottom/>
+                <wp:docPr id="16" name="Caixa de texto 16"/>
+                <wp:cNvGraphicFramePr/>
+                <a:graphic xmlns:a="http://schemas.openxmlformats.org/drawingml/2006/main">
+                  <a:graphicData uri="http://schemas.microsoft.com/office/word/2010/wordprocessingShape">
+                    <wps:wsp>
+                      <wps:cNvSpPr txBox="1"/>
+                      <wps:spPr>
+                        <a:xfrm>
+                          <a:off x="0" y="0"/>
+                          <a:ext cx="986790" cy="635"/>
+                        </a:xfrm>
+                        <a:prstGeom prst="rect">
+                          <a:avLst/>
+                        </a:prstGeom>
+                        <a:solidFill>
+                          <a:prstClr val="white"/>
+                        </a:solidFill>
+                        <a:ln>
+                          <a:noFill/>
+                        </a:ln>
+                      </wps:spPr>
+                      <wps:txbx>
+                        <w:txbxContent>
+                          <w:p>
+                            <w:pPr>
+                              <w:pStyle w:val="Legenda"/>
+                              <w:rPr>
+                                <w:noProof/>
+                              </w:rPr>
+                            </w:pPr>
+                          </w:p>
+                        </w:txbxContent>
+                      </wps:txbx>
+                      <wps:bodyPr rot="0" spcFirstLastPara="0" vertOverflow="overflow" horzOverflow="overflow" vert="horz" wrap="square" lIns="0" tIns="0" rIns="0" bIns="0" numCol="1" spcCol="0" rtlCol="0" fromWordArt="0" anchor="t" anchorCtr="0" forceAA="0" compatLnSpc="1">
+                        <a:prstTxWarp prst="textNoShape">
+                          <a:avLst/>
+                        </a:prstTxWarp>
+                        <a:spAutoFit/>
+                      </wps:bodyPr>
+                    </wps:wsp>
+                  </a:graphicData>
+                </a:graphic>
+              </wp:anchor>
+            </w:drawing>
+          </mc:Choice>
+          <mc:Fallback>
+            <w:pict>
+              <v:shape w14:anchorId="587B7B1D" id="Caixa de texto 16" o:spid="_x0000_s1031" type="#_x0000_t202" style="position:absolute;margin-left:0;margin-top:321.2pt;width:77.7pt;height:.05pt;z-index:251672576;visibility:visible;mso-wrap-style:square;mso-wrap-distance-left:9pt;mso-wrap-distance-top:0;mso-wrap-distance-right:9pt;mso-wrap-distance-bottom:0;mso-position-horizontal:absolute;mso-position-horizontal-relative:text;mso-position-vertical:absolute;mso-position-vertical-relative:text;v-text-anchor:top" o:gfxdata="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" stroked="f">
+                <v:textbox style="mso-fit-shape-to-text:t" inset="0,0,0,0">
+                  <w:txbxContent>
+                    <w:p>
+                      <w:pPr>
+                        <w:pStyle w:val="Legenda"/>
+                        <w:rPr>
+                          <w:noProof/>
+                        </w:rPr>
+                      </w:pPr>
+                    </w:p>
+                  </w:txbxContent>
+                </v:textbox>
+                <w10:wrap type="topAndBottom"/>
+              </v:shape>
+            </w:pict>
+          </mc:Fallback>
+        </mc:AlternateContent>
+      </w:r>
+      <w:r>
+        <w:rPr>
+          <w:rFonts w:cs="Times New Roman"/>
+        </w:rPr>
+        <w:t xml:space="preserve">Cada posição da lista a </w:t>
+      </w:r>
+      <w:r>
+        <w:rPr>
+          <w:rFonts w:cs="Times New Roman"/>
+          <w:b/>
+        </w:rPr>
+        <w:t>0</w:t>
+      </w:r>
+      <w:r>
+        <w:rPr>
+          <w:rFonts w:cs="Times New Roman"/>
+        </w:rPr>
+        <w:t xml:space="preserve"> representa uma casa vazia no tabuleiro. As duas posições com o valor </w:t>
+      </w:r>
+      <w:r>
+        <w:rPr>
+          <w:rFonts w:cs="Times New Roman"/>
+          <w:b/>
+        </w:rPr>
+        <w:t>20</w:t>
+      </w:r>
+      <w:r>
+        <w:t xml:space="preserve"> </w:t>
+      </w:r>
+      <w:r>
+        <w:rPr>
+          <w:rFonts w:cs="Times New Roman"/>
+        </w:rPr>
+        <w:t xml:space="preserve">representam as duas posições inicias das rainhas, sendo que 20 é o número de peças da pilha. Os caracteres </w:t>
+      </w:r>
+      <w:r>
+        <w:rPr>
+          <w:rFonts w:cs="Times New Roman"/>
+          <w:b/>
+        </w:rPr>
+        <w:t xml:space="preserve">b </w:t>
+      </w:r>
+      <w:r>
+        <w:rPr>
+          <w:rFonts w:cs="Times New Roman"/>
+        </w:rPr>
+        <w:t xml:space="preserve">e </w:t>
+      </w:r>
+      <w:r>
+        <w:rPr>
+          <w:rFonts w:cs="Times New Roman"/>
+          <w:b/>
+        </w:rPr>
+        <w:t>w</w:t>
+      </w:r>
+      <w:r>
+        <w:t xml:space="preserve"> são indicativos da cor das peças, sendo preto e branco respetivamente.</w:t>
+      </w:r>
+    </w:p>
+    <w:p>
+      <w:pPr>
+        <w:rPr>
+          <w:rFonts w:cs="Times New Roman"/>
+        </w:rPr>
+      </w:pPr>
+      <w:r>
+        <w:rPr>
+          <w:rFonts w:cs="Times New Roman"/>
+        </w:rPr>
+        <w:lastRenderedPageBreak/>
+        <w:t xml:space="preserve">A figura da esquerda representa um estado intermédio do tabuleiro. As posições onde </w:t>
+      </w:r>
+      <w:r>
+        <w:rPr>
+          <w:rFonts w:cs="Times New Roman"/>
+          <w:b/>
+        </w:rPr>
+        <w:t xml:space="preserve">1 </w:t>
+      </w:r>
+      <w:r>
+        <w:rPr>
+          <w:rFonts w:cs="Times New Roman"/>
+        </w:rPr>
+        <w:t>é o número na segunda parte do par, representam um bebé deixado pela rainha, e as outras duas posições com um número superior a 1 representam a rainha sendo o número a quantidade de peças na pilha.</w:t>
+      </w:r>
+    </w:p>
+    <w:p>
+      <w:pPr>
+        <w:rPr>
+          <w:rFonts w:cs="Times New Roman"/>
+        </w:rPr>
+      </w:pPr>
+      <w:r>
+        <w:rPr>
+          <w:rFonts w:cs="Times New Roman"/>
+        </w:rPr>
+        <w:t>A figura da direita representa um estado final do tabuleiro, onde o jogador que usa as peças pretas irá perder na próxima jogada, pois não pode fazer mais movimentos com a rainha sem esta ser capturada na jogada do oponente.</w:t>
+      </w:r>
+    </w:p>
+    <w:p>
+      <w:pPr>
+        <w:rPr>
+          <w:rFonts w:cs="Times New Roman"/>
         </w:rPr>
       </w:pPr>
     </w:p>
@@ -978,14 +2123,592 @@
     </w:p>
     <w:p>
       <w:pPr>
+        <w:autoSpaceDE w:val="0"/>
+        <w:autoSpaceDN w:val="0"/>
+        <w:adjustRightInd w:val="0"/>
+        <w:spacing w:after="0" w:line="240" w:lineRule="auto"/>
+        <w:rPr>
+          <w:rFonts w:cs="Times New Roman"/>
+        </w:rPr>
+      </w:pPr>
+      <w:r>
+        <w:rPr>
+          <w:rFonts w:cs="Times New Roman"/>
+        </w:rPr>
+        <w:t>Por forma a imprimir a lista foram declarados predicados em Prolog e</w:t>
+      </w:r>
+      <w:r>
+        <w:rPr>
+          <w:rFonts w:cs="Times New Roman"/>
+        </w:rPr>
+        <w:t xml:space="preserve"> chegámos a uma representaçã</w:t>
+      </w:r>
+      <w:r>
+        <w:rPr>
+          <w:rFonts w:cs="Times New Roman"/>
+        </w:rPr>
+        <w:t xml:space="preserve">o que achamos adequada e percetível </w:t>
+      </w:r>
+      <w:r>
+        <w:rPr>
+          <w:rFonts w:cs="Times New Roman"/>
+        </w:rPr>
+        <w:t>para</w:t>
+      </w:r>
+      <w:r>
+        <w:rPr>
+          <w:rFonts w:cs="Times New Roman"/>
+        </w:rPr>
+        <w:t xml:space="preserve"> jog</w:t>
+      </w:r>
+      <w:r>
+        <w:rPr>
+          <w:rFonts w:cs="Times New Roman"/>
+        </w:rPr>
+        <w:t>ador:</w:t>
+      </w:r>
+    </w:p>
+    <w:p>
+      <w:pPr>
+        <w:ind w:firstLine="360"/>
+      </w:pPr>
+      <w:r>
+        <w:rPr>
+          <w:noProof/>
+        </w:rPr>
+        <mc:AlternateContent>
+          <mc:Choice Requires="wps">
+            <w:drawing>
+              <wp:anchor distT="0" distB="0" distL="114300" distR="114300" simplePos="0" relativeHeight="251681792" behindDoc="0" locked="0" layoutInCell="1" allowOverlap="1" wp14:anchorId="1F50A00D" wp14:editId="7318C9A4">
+                <wp:simplePos x="0" y="0"/>
+                <wp:positionH relativeFrom="column">
+                  <wp:posOffset>1282065</wp:posOffset>
+                </wp:positionH>
+                <wp:positionV relativeFrom="paragraph">
+                  <wp:posOffset>2593340</wp:posOffset>
+                </wp:positionV>
+                <wp:extent cx="2830195" cy="289560"/>
+                <wp:effectExtent l="0" t="0" r="8255" b="0"/>
+                <wp:wrapTopAndBottom/>
+                <wp:docPr id="20" name="Caixa de texto 20"/>
+                <wp:cNvGraphicFramePr/>
+                <a:graphic xmlns:a="http://schemas.openxmlformats.org/drawingml/2006/main">
+                  <a:graphicData uri="http://schemas.microsoft.com/office/word/2010/wordprocessingShape">
+                    <wps:wsp>
+                      <wps:cNvSpPr txBox="1"/>
+                      <wps:spPr>
+                        <a:xfrm>
+                          <a:off x="0" y="0"/>
+                          <a:ext cx="2830195" cy="289560"/>
+                        </a:xfrm>
+                        <a:prstGeom prst="rect">
+                          <a:avLst/>
+                        </a:prstGeom>
+                        <a:solidFill>
+                          <a:prstClr val="white"/>
+                        </a:solidFill>
+                        <a:ln>
+                          <a:noFill/>
+                        </a:ln>
+                      </wps:spPr>
+                      <wps:txbx>
+                        <w:txbxContent>
+                          <w:p>
+                            <w:pPr>
+                              <w:pStyle w:val="Legenda"/>
+                              <w:rPr>
+                                <w:noProof/>
+                              </w:rPr>
+                            </w:pPr>
+                            <w:r>
+                              <w:t xml:space="preserve">Figura </w:t>
+                            </w:r>
+                            <w:r>
+                              <w:fldChar w:fldCharType="begin"/>
+                            </w:r>
+                            <w:r>
+                              <w:instrText xml:space="preserve"> SEQ Figura \* ARABIC </w:instrText>
+                            </w:r>
+                            <w:r>
+                              <w:fldChar w:fldCharType="separate"/>
+                            </w:r>
+                            <w:r>
+                              <w:rPr>
+                                <w:noProof/>
+                              </w:rPr>
+                              <w:t>5</w:t>
+                            </w:r>
+                            <w:r>
+                              <w:fldChar w:fldCharType="end"/>
+                            </w:r>
+                            <w:r>
+                              <w:t xml:space="preserve"> - </w:t>
+                            </w:r>
+                            <w:r>
+                              <w:t xml:space="preserve"> Tabuleiro impresso em ASCII</w:t>
+                            </w:r>
+                          </w:p>
+                        </w:txbxContent>
+                      </wps:txbx>
+                      <wps:bodyPr rot="0" spcFirstLastPara="0" vertOverflow="overflow" horzOverflow="overflow" vert="horz" wrap="square" lIns="0" tIns="0" rIns="0" bIns="0" numCol="1" spcCol="0" rtlCol="0" fromWordArt="0" anchor="t" anchorCtr="0" forceAA="0" compatLnSpc="1">
+                        <a:prstTxWarp prst="textNoShape">
+                          <a:avLst/>
+                        </a:prstTxWarp>
+                        <a:noAutofit/>
+                      </wps:bodyPr>
+                    </wps:wsp>
+                  </a:graphicData>
+                </a:graphic>
+                <wp14:sizeRelV relativeFrom="margin">
+                  <wp14:pctHeight>0</wp14:pctHeight>
+                </wp14:sizeRelV>
+              </wp:anchor>
+            </w:drawing>
+          </mc:Choice>
+          <mc:Fallback>
+            <w:pict>
+              <v:shape w14:anchorId="1F50A00D" id="Caixa de texto 20" o:spid="_x0000_s1032" type="#_x0000_t202" style="position:absolute;left:0;text-align:left;margin-left:100.95pt;margin-top:204.2pt;width:222.85pt;height:22.8pt;z-index:251681792;visibility:visible;mso-wrap-style:square;mso-height-percent:0;mso-wrap-distance-left:9pt;mso-wrap-distance-top:0;mso-wrap-distance-right:9pt;mso-wrap-distance-bottom:0;mso-position-horizontal:absolute;mso-position-horizontal-relative:text;mso-position-vertical:absolute;mso-position-vertical-relative:text;mso-height-percent:0;mso-height-relative:margin;v-text-anchor:top" o:gfxdata="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" stroked="f">
+                <v:textbox inset="0,0,0,0">
+                  <w:txbxContent>
+                    <w:p>
+                      <w:pPr>
+                        <w:pStyle w:val="Legenda"/>
+                        <w:rPr>
+                          <w:noProof/>
+                        </w:rPr>
+                      </w:pPr>
+                      <w:r>
+                        <w:t xml:space="preserve">Figura </w:t>
+                      </w:r>
+                      <w:r>
+                        <w:fldChar w:fldCharType="begin"/>
+                      </w:r>
+                      <w:r>
+                        <w:instrText xml:space="preserve"> SEQ Figura \* ARABIC </w:instrText>
+                      </w:r>
+                      <w:r>
+                        <w:fldChar w:fldCharType="separate"/>
+                      </w:r>
+                      <w:r>
+                        <w:rPr>
+                          <w:noProof/>
+                        </w:rPr>
+                        <w:t>5</w:t>
+                      </w:r>
+                      <w:r>
+                        <w:fldChar w:fldCharType="end"/>
+                      </w:r>
+                      <w:r>
+                        <w:t xml:space="preserve"> - </w:t>
+                      </w:r>
+                      <w:r>
+                        <w:t xml:space="preserve"> Tabuleiro impresso em ASCII</w:t>
+                      </w:r>
+                    </w:p>
+                  </w:txbxContent>
+                </v:textbox>
+                <w10:wrap type="topAndBottom"/>
+              </v:shape>
+            </w:pict>
+          </mc:Fallback>
+        </mc:AlternateContent>
+      </w:r>
+      <w:r>
+        <w:rPr>
+          <w:noProof/>
+          <w:lang w:eastAsia="pt-PT"/>
+        </w:rPr>
+        <w:drawing>
+          <wp:anchor distT="0" distB="0" distL="114300" distR="114300" simplePos="0" relativeHeight="251679744" behindDoc="0" locked="0" layoutInCell="1" allowOverlap="1">
+            <wp:simplePos x="0" y="0"/>
+            <wp:positionH relativeFrom="margin">
+              <wp:posOffset>1280795</wp:posOffset>
+            </wp:positionH>
+            <wp:positionV relativeFrom="paragraph">
+              <wp:posOffset>186055</wp:posOffset>
+            </wp:positionV>
+            <wp:extent cx="2830195" cy="2331720"/>
+            <wp:effectExtent l="0" t="0" r="8255" b="0"/>
+            <wp:wrapTopAndBottom/>
+            <wp:docPr id="10" name="Imagem 10" descr="https://i.gyazo.com/e4e7e9f560683fc4fdf52ad0f7f32303.png"/>
+            <wp:cNvGraphicFramePr>
+              <a:graphicFrameLocks xmlns:a="http://schemas.openxmlformats.org/drawingml/2006/main" noChangeAspect="1"/>
+            </wp:cNvGraphicFramePr>
+            <a:graphic xmlns:a="http://schemas.openxmlformats.org/drawingml/2006/main">
+              <a:graphicData uri="http://schemas.openxmlformats.org/drawingml/2006/picture">
+                <pic:pic xmlns:pic="http://schemas.openxmlformats.org/drawingml/2006/picture">
+                  <pic:nvPicPr>
+                    <pic:cNvPr id="0" name="Picture 5" descr="https://i.gyazo.com/e4e7e9f560683fc4fdf52ad0f7f32303.png"/>
+                    <pic:cNvPicPr>
+                      <a:picLocks noChangeAspect="1" noChangeArrowheads="1"/>
+                    </pic:cNvPicPr>
+                  </pic:nvPicPr>
+                  <pic:blipFill rotWithShape="1">
+                    <a:blip r:embed="rId15">
+                      <a:extLst>
+                        <a:ext uri="{28A0092B-C50C-407E-A947-70E740481C1C}">
+                          <a14:useLocalDpi xmlns:a14="http://schemas.microsoft.com/office/drawing/2010/main" val="0"/>
+                        </a:ext>
+                      </a:extLst>
+                    </a:blip>
+                    <a:srcRect l="1386" t="23713" r="20788"/>
+                    <a:stretch/>
+                  </pic:blipFill>
+                  <pic:spPr bwMode="auto">
+                    <a:xfrm>
+                      <a:off x="0" y="0"/>
+                      <a:ext cx="2830195" cy="2331720"/>
+                    </a:xfrm>
+                    <a:prstGeom prst="rect">
+                      <a:avLst/>
+                    </a:prstGeom>
+                    <a:noFill/>
+                    <a:ln>
+                      <a:noFill/>
+                    </a:ln>
+                    <a:extLst>
+                      <a:ext uri="{53640926-AAD7-44D8-BBD7-CCE9431645EC}">
+                        <a14:shadowObscured xmlns:a14="http://schemas.microsoft.com/office/drawing/2010/main"/>
+                      </a:ext>
+                    </a:extLst>
+                  </pic:spPr>
+                </pic:pic>
+              </a:graphicData>
+            </a:graphic>
+          </wp:anchor>
+        </w:drawing>
+      </w:r>
+    </w:p>
+    <w:p>
+      <w:pPr>
+        <w:ind w:firstLine="360"/>
+      </w:pPr>
+    </w:p>
+    <w:p>
+      <w:pPr>
+        <w:ind w:firstLine="360"/>
+      </w:pPr>
+      <w:bookmarkStart w:id="0" w:name="_GoBack"/>
+      <w:bookmarkEnd w:id="0"/>
+    </w:p>
+    <w:p>
+      <w:pPr>
+        <w:ind w:firstLine="360"/>
+      </w:pPr>
+      <w:r>
+        <w:t>Principais predicados para imprimir o tabuleiro:</w:t>
+      </w:r>
+    </w:p>
+    <w:p>
+      <w:pPr>
         <w:pStyle w:val="PargrafodaLista"/>
-        <w:rPr>
-          <w:b/>
-          <w:sz w:val="32"/>
-          <w:szCs w:val="32"/>
-        </w:rPr>
-      </w:pPr>
-    </w:p>
+        <w:numPr>
+          <w:ilvl w:val="0"/>
+          <w:numId w:val="4"/>
+        </w:numPr>
+        <w:rPr>
+          <w:lang w:val="en-US"/>
+        </w:rPr>
+      </w:pPr>
+      <w:r>
+        <w:rPr>
+          <w:lang w:val="en-US"/>
+        </w:rPr>
+        <w:t>printBoard([]):-</w:t>
+      </w:r>
+    </w:p>
+    <w:p>
+      <w:pPr>
+        <w:rPr>
+          <w:lang w:val="en-US"/>
+        </w:rPr>
+      </w:pPr>
+      <w:r>
+        <w:rPr>
+          <w:lang w:val="en-US"/>
+        </w:rPr>
+        <w:tab/>
+      </w:r>
+      <w:r>
+        <w:rPr>
+          <w:lang w:val="en-US"/>
+        </w:rPr>
+        <w:tab/>
+        <w:t>printLine(x).</w:t>
+      </w:r>
+    </w:p>
+    <w:p>
+      <w:pPr>
+        <w:ind w:firstLine="708"/>
+        <w:rPr>
+          <w:lang w:val="en-US"/>
+        </w:rPr>
+      </w:pPr>
+      <w:r>
+        <w:rPr>
+          <w:lang w:val="en-US"/>
+        </w:rPr>
+        <w:t>printBoard([H|T]):-</w:t>
+      </w:r>
+    </w:p>
+    <w:p>
+      <w:pPr>
+        <w:rPr>
+          <w:lang w:val="en-US"/>
+        </w:rPr>
+      </w:pPr>
+      <w:r>
+        <w:rPr>
+          <w:lang w:val="en-US"/>
+        </w:rPr>
+        <w:tab/>
+      </w:r>
+      <w:r>
+        <w:rPr>
+          <w:lang w:val="en-US"/>
+        </w:rPr>
+        <w:tab/>
+        <w:t>printLine(x),</w:t>
+      </w:r>
+    </w:p>
+    <w:p>
+      <w:pPr>
+        <w:rPr>
+          <w:lang w:val="en-US"/>
+        </w:rPr>
+      </w:pPr>
+      <w:r>
+        <w:rPr>
+          <w:lang w:val="en-US"/>
+        </w:rPr>
+        <w:tab/>
+      </w:r>
+      <w:r>
+        <w:rPr>
+          <w:lang w:val="en-US"/>
+        </w:rPr>
+        <w:tab/>
+        <w:t>printSpaces(H),</w:t>
+      </w:r>
+    </w:p>
+    <w:p>
+      <w:pPr>
+        <w:rPr>
+          <w:lang w:val="en-US"/>
+        </w:rPr>
+      </w:pPr>
+      <w:r>
+        <w:rPr>
+          <w:lang w:val="en-US"/>
+        </w:rPr>
+        <w:tab/>
+      </w:r>
+      <w:r>
+        <w:rPr>
+          <w:lang w:val="en-US"/>
+        </w:rPr>
+        <w:tab/>
+        <w:t>printBoard(T).</w:t>
+      </w:r>
+    </w:p>
+    <w:p>
+      <w:r>
+        <w:t>Em que a lista é passada como argumento</w:t>
+      </w:r>
+      <w:r>
+        <w:t xml:space="preserve"> ([H-T]) e a função printLine é responsável por desenhar as linhas horizontais do tabuleiro e printSpaces por desenhar as linhas verticais e por imprimir as peças no tabuleiro. </w:t>
+      </w:r>
+    </w:p>
+    <w:p>
+      <w:r>
+        <w:t>Por cada elemento da lista recebida por printSpaces é chamada a função translatePrint em que consoante o tamanho e cor da peça representa-a no tabuleiro com uma dimensão constante de 3 caracteres, como é possível visualizar abaixo:</w:t>
+      </w:r>
+    </w:p>
+    <w:p>
+      <w:pPr>
+        <w:pStyle w:val="PargrafodaLista"/>
+        <w:numPr>
+          <w:ilvl w:val="0"/>
+          <w:numId w:val="4"/>
+        </w:numPr>
+      </w:pPr>
+      <w:r>
+        <w:lastRenderedPageBreak/>
+        <w:t>translatePrint(0</w:t>
+      </w:r>
+      <w:r>
+        <w:t>):</w:t>
+      </w:r>
+      <w:r>
+        <w:t>-</w:t>
+      </w:r>
+    </w:p>
+    <w:p>
+      <w:r>
+        <w:tab/>
+      </w:r>
+      <w:r>
+        <w:tab/>
+        <w:t>write('   ').</w:t>
+      </w:r>
+    </w:p>
+    <w:p>
+      <w:pPr>
+        <w:ind w:firstLine="708"/>
+        <w:rPr>
+          <w:lang w:val="en-US"/>
+        </w:rPr>
+      </w:pPr>
+      <w:r>
+        <w:t>translatePrint(Colour-C</w:t>
+      </w:r>
+      <w:r>
+        <w:rPr>
+          <w:lang w:val="en-US"/>
+        </w:rPr>
+        <w:t>har):-</w:t>
+      </w:r>
+    </w:p>
+    <w:p>
+      <w:pPr>
+        <w:rPr>
+          <w:lang w:val="en-US"/>
+        </w:rPr>
+      </w:pPr>
+      <w:r>
+        <w:rPr>
+          <w:lang w:val="en-US"/>
+        </w:rPr>
+        <w:tab/>
+      </w:r>
+      <w:r>
+        <w:rPr>
+          <w:lang w:val="en-US"/>
+        </w:rPr>
+        <w:tab/>
+        <w:t>Char &lt; 10,</w:t>
+      </w:r>
+    </w:p>
+    <w:p>
+      <w:pPr>
+        <w:rPr>
+          <w:lang w:val="en-US"/>
+        </w:rPr>
+      </w:pPr>
+      <w:r>
+        <w:rPr>
+          <w:lang w:val="en-US"/>
+        </w:rPr>
+        <w:tab/>
+      </w:r>
+      <w:r>
+        <w:rPr>
+          <w:lang w:val="en-US"/>
+        </w:rPr>
+        <w:tab/>
+        <w:t>write('  '),</w:t>
+      </w:r>
+    </w:p>
+    <w:p>
+      <w:pPr>
+        <w:rPr>
+          <w:lang w:val="en-US"/>
+        </w:rPr>
+      </w:pPr>
+      <w:r>
+        <w:rPr>
+          <w:lang w:val="en-US"/>
+        </w:rPr>
+        <w:tab/>
+      </w:r>
+      <w:r>
+        <w:rPr>
+          <w:lang w:val="en-US"/>
+        </w:rPr>
+        <w:tab/>
+        <w:t>write(Char).</w:t>
+      </w:r>
+    </w:p>
+    <w:p>
+      <w:pPr>
+        <w:ind w:firstLine="708"/>
+        <w:rPr>
+          <w:lang w:val="en-US"/>
+        </w:rPr>
+      </w:pPr>
+      <w:r>
+        <w:rPr>
+          <w:lang w:val="en-US"/>
+        </w:rPr>
+        <w:t>translatePrint(Colour-Char):-</w:t>
+      </w:r>
+    </w:p>
+    <w:p>
+      <w:pPr>
+        <w:rPr>
+          <w:lang w:val="en-US"/>
+        </w:rPr>
+      </w:pPr>
+      <w:r>
+        <w:rPr>
+          <w:lang w:val="en-US"/>
+        </w:rPr>
+        <w:tab/>
+      </w:r>
+      <w:r>
+        <w:rPr>
+          <w:lang w:val="en-US"/>
+        </w:rPr>
+        <w:tab/>
+        <w:t>Char &gt;= 10,</w:t>
+      </w:r>
+    </w:p>
+    <w:p>
+      <w:pPr>
+        <w:rPr>
+          <w:lang w:val="en-US"/>
+        </w:rPr>
+      </w:pPr>
+      <w:r>
+        <w:rPr>
+          <w:lang w:val="en-US"/>
+        </w:rPr>
+        <w:tab/>
+      </w:r>
+      <w:r>
+        <w:rPr>
+          <w:lang w:val="en-US"/>
+        </w:rPr>
+        <w:tab/>
+        <w:t>write(Colour),</w:t>
+      </w:r>
+    </w:p>
+    <w:p>
+      <w:pPr>
+        <w:rPr>
+          <w:lang w:val="en-GB"/>
+        </w:rPr>
+      </w:pPr>
+      <w:r>
+        <w:rPr>
+          <w:lang w:val="en-US"/>
+        </w:rPr>
+        <w:tab/>
+      </w:r>
+      <w:r>
+        <w:rPr>
+          <w:lang w:val="en-US"/>
+        </w:rPr>
+        <w:tab/>
+      </w:r>
+      <w:r>
+        <w:rPr>
+          <w:lang w:val="en-GB"/>
+        </w:rPr>
+        <w:t>write(Char).</w:t>
+      </w:r>
+    </w:p>
+    <w:p/>
     <w:p>
       <w:pPr>
         <w:rPr>
@@ -1505,6 +3228,119 @@
     </w:lvl>
   </w:abstractNum>
   <w:abstractNum w:abstractNumId="2" w15:restartNumberingAfterBreak="0">
+    <w:nsid w:val="17A7142C"/>
+    <w:multiLevelType w:val="hybridMultilevel"/>
+    <w:tmpl w:val="4DDA018E"/>
+    <w:lvl w:ilvl="0" w:tplc="08090001">
+      <w:start w:val="1"/>
+      <w:numFmt w:val="bullet"/>
+      <w:lvlText w:val=""/>
+      <w:lvlJc w:val="left"/>
+      <w:pPr>
+        <w:ind w:left="720" w:hanging="360"/>
+      </w:pPr>
+      <w:rPr>
+        <w:rFonts w:ascii="Symbol" w:hAnsi="Symbol" w:hint="default"/>
+      </w:rPr>
+    </w:lvl>
+    <w:lvl w:ilvl="1" w:tplc="08090003" w:tentative="1">
+      <w:start w:val="1"/>
+      <w:numFmt w:val="bullet"/>
+      <w:lvlText w:val="o"/>
+      <w:lvlJc w:val="left"/>
+      <w:pPr>
+        <w:ind w:left="1440" w:hanging="360"/>
+      </w:pPr>
+      <w:rPr>
+        <w:rFonts w:ascii="Courier New" w:hAnsi="Courier New" w:cs="Courier New" w:hint="default"/>
+      </w:rPr>
+    </w:lvl>
+    <w:lvl w:ilvl="2" w:tplc="08090005" w:tentative="1">
+      <w:start w:val="1"/>
+      <w:numFmt w:val="bullet"/>
+      <w:lvlText w:val=""/>
+      <w:lvlJc w:val="left"/>
+      <w:pPr>
+        <w:ind w:left="2160" w:hanging="360"/>
+      </w:pPr>
+      <w:rPr>
+        <w:rFonts w:ascii="Wingdings" w:hAnsi="Wingdings" w:hint="default"/>
+      </w:rPr>
+    </w:lvl>
+    <w:lvl w:ilvl="3" w:tplc="08090001" w:tentative="1">
+      <w:start w:val="1"/>
+      <w:numFmt w:val="bullet"/>
+      <w:lvlText w:val=""/>
+      <w:lvlJc w:val="left"/>
+      <w:pPr>
+        <w:ind w:left="2880" w:hanging="360"/>
+      </w:pPr>
+      <w:rPr>
+        <w:rFonts w:ascii="Symbol" w:hAnsi="Symbol" w:hint="default"/>
+      </w:rPr>
+    </w:lvl>
+    <w:lvl w:ilvl="4" w:tplc="08090003" w:tentative="1">
+      <w:start w:val="1"/>
+      <w:numFmt w:val="bullet"/>
+      <w:lvlText w:val="o"/>
+      <w:lvlJc w:val="left"/>
+      <w:pPr>
+        <w:ind w:left="3600" w:hanging="360"/>
+      </w:pPr>
+      <w:rPr>
+        <w:rFonts w:ascii="Courier New" w:hAnsi="Courier New" w:cs="Courier New" w:hint="default"/>
+      </w:rPr>
+    </w:lvl>
+    <w:lvl w:ilvl="5" w:tplc="08090005" w:tentative="1">
+      <w:start w:val="1"/>
+      <w:numFmt w:val="bullet"/>
+      <w:lvlText w:val=""/>
+      <w:lvlJc w:val="left"/>
+      <w:pPr>
+        <w:ind w:left="4320" w:hanging="360"/>
+      </w:pPr>
+      <w:rPr>
+        <w:rFonts w:ascii="Wingdings" w:hAnsi="Wingdings" w:hint="default"/>
+      </w:rPr>
+    </w:lvl>
+    <w:lvl w:ilvl="6" w:tplc="08090001" w:tentative="1">
+      <w:start w:val="1"/>
+      <w:numFmt w:val="bullet"/>
+      <w:lvlText w:val=""/>
+      <w:lvlJc w:val="left"/>
+      <w:pPr>
+        <w:ind w:left="5040" w:hanging="360"/>
+      </w:pPr>
+      <w:rPr>
+        <w:rFonts w:ascii="Symbol" w:hAnsi="Symbol" w:hint="default"/>
+      </w:rPr>
+    </w:lvl>
+    <w:lvl w:ilvl="7" w:tplc="08090003" w:tentative="1">
+      <w:start w:val="1"/>
+      <w:numFmt w:val="bullet"/>
+      <w:lvlText w:val="o"/>
+      <w:lvlJc w:val="left"/>
+      <w:pPr>
+        <w:ind w:left="5760" w:hanging="360"/>
+      </w:pPr>
+      <w:rPr>
+        <w:rFonts w:ascii="Courier New" w:hAnsi="Courier New" w:cs="Courier New" w:hint="default"/>
+      </w:rPr>
+    </w:lvl>
+    <w:lvl w:ilvl="8" w:tplc="08090005" w:tentative="1">
+      <w:start w:val="1"/>
+      <w:numFmt w:val="bullet"/>
+      <w:lvlText w:val=""/>
+      <w:lvlJc w:val="left"/>
+      <w:pPr>
+        <w:ind w:left="6480" w:hanging="360"/>
+      </w:pPr>
+      <w:rPr>
+        <w:rFonts w:ascii="Wingdings" w:hAnsi="Wingdings" w:hint="default"/>
+      </w:rPr>
+    </w:lvl>
+  </w:abstractNum>
+  <w:abstractNum w:abstractNumId="3" w15:restartNumberingAfterBreak="0">
     <w:nsid w:val="4EE1596A"/>
     <w:multiLevelType w:val="multilevel"/>
     <w:tmpl w:val="0816001F"/>
@@ -1591,13 +3427,16 @@
     </w:lvl>
   </w:abstractNum>
   <w:num w:numId="1">
-    <w:abstractNumId w:val="2"/>
+    <w:abstractNumId w:val="3"/>
   </w:num>
   <w:num w:numId="2">
     <w:abstractNumId w:val="0"/>
   </w:num>
   <w:num w:numId="3">
     <w:abstractNumId w:val="1"/>
+  </w:num>
+  <w:num w:numId="4">
+    <w:abstractNumId w:val="2"/>
   </w:num>
 </w:numbering>
 </file>
@@ -2545,7 +4384,7 @@
 </file>
 
 <file path=customXml/itemProps1.xml><?xml version="1.0" encoding="utf-8"?>
-<ds:datastoreItem xmlns:ds="http://schemas.openxmlformats.org/officeDocument/2006/customXml" ds:itemID="{FC154CE7-1589-4385-9C25-BC356F5C9E8B}">
+<ds:datastoreItem xmlns:ds="http://schemas.openxmlformats.org/officeDocument/2006/customXml" ds:itemID="{CDAFBDF2-4410-46C2-9FA5-1DAAECD3D316}">
   <ds:schemaRefs>
     <ds:schemaRef ds:uri="http://schemas.openxmlformats.org/officeDocument/2006/bibliography"/>
   </ds:schemaRefs>

</xml_diff>

<commit_message>
resumo started, mas ainda nao está acabado
</commit_message>
<xml_diff>
--- a/Monkey Qeen Relatório Final.docx
+++ b/Monkey Qeen Relatório Final.docx
@@ -373,236 +373,256 @@
       </w:r>
     </w:p>
     <w:p>
-      <w:pPr>
-        <w:rPr>
-          <w:b/>
-          <w:sz w:val="32"/>
-          <w:szCs w:val="32"/>
-        </w:rPr>
-      </w:pPr>
-    </w:p>
-    <w:p>
-      <w:pPr>
-        <w:rPr>
-          <w:b/>
-          <w:sz w:val="32"/>
-          <w:szCs w:val="32"/>
-        </w:rPr>
-      </w:pPr>
-    </w:p>
-    <w:p>
-      <w:pPr>
-        <w:rPr>
-          <w:b/>
-          <w:sz w:val="32"/>
-          <w:szCs w:val="32"/>
-        </w:rPr>
-      </w:pPr>
-    </w:p>
-    <w:p>
-      <w:pPr>
-        <w:rPr>
-          <w:b/>
-          <w:sz w:val="32"/>
-          <w:szCs w:val="32"/>
-        </w:rPr>
-      </w:pPr>
-    </w:p>
-    <w:p>
-      <w:pPr>
-        <w:rPr>
-          <w:b/>
-          <w:sz w:val="32"/>
-          <w:szCs w:val="32"/>
-        </w:rPr>
-      </w:pPr>
-    </w:p>
-    <w:p>
-      <w:pPr>
-        <w:rPr>
-          <w:b/>
-          <w:sz w:val="32"/>
-          <w:szCs w:val="32"/>
-        </w:rPr>
-      </w:pPr>
-    </w:p>
-    <w:p>
-      <w:pPr>
-        <w:rPr>
-          <w:b/>
-          <w:sz w:val="32"/>
-          <w:szCs w:val="32"/>
-        </w:rPr>
-      </w:pPr>
-    </w:p>
-    <w:p>
-      <w:pPr>
-        <w:rPr>
-          <w:b/>
-          <w:sz w:val="32"/>
-          <w:szCs w:val="32"/>
-        </w:rPr>
-      </w:pPr>
-    </w:p>
-    <w:p>
-      <w:pPr>
-        <w:rPr>
-          <w:b/>
-          <w:sz w:val="32"/>
-          <w:szCs w:val="32"/>
-        </w:rPr>
-      </w:pPr>
-    </w:p>
-    <w:p>
-      <w:pPr>
-        <w:rPr>
-          <w:b/>
-          <w:sz w:val="32"/>
-          <w:szCs w:val="32"/>
-        </w:rPr>
-      </w:pPr>
-    </w:p>
-    <w:p>
-      <w:pPr>
-        <w:rPr>
-          <w:b/>
-          <w:sz w:val="32"/>
-          <w:szCs w:val="32"/>
-        </w:rPr>
-      </w:pPr>
-    </w:p>
-    <w:p>
-      <w:pPr>
-        <w:rPr>
-          <w:b/>
-          <w:sz w:val="32"/>
-          <w:szCs w:val="32"/>
-        </w:rPr>
-      </w:pPr>
-    </w:p>
-    <w:p>
-      <w:pPr>
-        <w:rPr>
-          <w:b/>
-          <w:sz w:val="32"/>
-          <w:szCs w:val="32"/>
-        </w:rPr>
-      </w:pPr>
-    </w:p>
-    <w:p>
-      <w:pPr>
-        <w:rPr>
-          <w:b/>
-          <w:sz w:val="32"/>
-          <w:szCs w:val="32"/>
-        </w:rPr>
-      </w:pPr>
-    </w:p>
-    <w:p>
-      <w:pPr>
-        <w:rPr>
-          <w:b/>
-          <w:sz w:val="32"/>
-          <w:szCs w:val="32"/>
-        </w:rPr>
-      </w:pPr>
-    </w:p>
-    <w:p>
-      <w:pPr>
-        <w:rPr>
-          <w:b/>
-          <w:sz w:val="32"/>
-          <w:szCs w:val="32"/>
-        </w:rPr>
-      </w:pPr>
-    </w:p>
-    <w:p>
-      <w:pPr>
-        <w:rPr>
-          <w:b/>
-          <w:sz w:val="32"/>
-          <w:szCs w:val="32"/>
-        </w:rPr>
-      </w:pPr>
-    </w:p>
-    <w:p>
-      <w:pPr>
-        <w:rPr>
-          <w:b/>
-          <w:sz w:val="32"/>
-          <w:szCs w:val="32"/>
-        </w:rPr>
-      </w:pPr>
-    </w:p>
-    <w:p>
-      <w:pPr>
-        <w:rPr>
-          <w:b/>
-          <w:sz w:val="32"/>
-          <w:szCs w:val="32"/>
-        </w:rPr>
-      </w:pPr>
-    </w:p>
-    <w:p>
-      <w:pPr>
-        <w:rPr>
-          <w:b/>
-          <w:sz w:val="32"/>
-          <w:szCs w:val="32"/>
-        </w:rPr>
-      </w:pPr>
-    </w:p>
-    <w:p>
-      <w:pPr>
-        <w:rPr>
-          <w:b/>
-          <w:sz w:val="32"/>
-          <w:szCs w:val="32"/>
-        </w:rPr>
-      </w:pPr>
-    </w:p>
-    <w:p>
-      <w:pPr>
-        <w:rPr>
-          <w:b/>
-          <w:sz w:val="32"/>
-          <w:szCs w:val="32"/>
-        </w:rPr>
-      </w:pPr>
-    </w:p>
-    <w:p>
-      <w:pPr>
-        <w:rPr>
-          <w:b/>
-          <w:sz w:val="32"/>
-          <w:szCs w:val="32"/>
-        </w:rPr>
-      </w:pPr>
-    </w:p>
-    <w:p>
-      <w:pPr>
-        <w:rPr>
-          <w:b/>
-          <w:sz w:val="32"/>
-          <w:szCs w:val="32"/>
-        </w:rPr>
-      </w:pPr>
-    </w:p>
-    <w:p>
-      <w:pPr>
-        <w:rPr>
-          <w:b/>
-          <w:sz w:val="32"/>
-          <w:szCs w:val="32"/>
-        </w:rPr>
-      </w:pPr>
-      <w:r>
-        <w:rPr>
-          <w:b/>
-          <w:sz w:val="32"/>
-          <w:szCs w:val="32"/>
-        </w:rPr>
-        <w:lastRenderedPageBreak/>
+      <w:r>
+        <w:t>O jogo que escolhemos foi o “Monkey Queen”. Neste jogo temos um tabuleiro quadrado com uma dimensão de 12x12, e as peças possíveis são: a rainha (uma stack de peças que começa com 20) e os bebés. As peças podem ser pretas ou brancas</w:t>
+      </w:r>
+      <w:r>
+        <w:t>. Os movimentos de todas as peças são como os da rainha no xadrez (qualquer número de casas em qualquer direção), e se a rainha se move sem capturar deixa para trás uma das peças da sua stack, dando origem a um bebé. As peças são capturadas por substituição, como no xadrez, e se uma rainha captura um bebé inimigo este vai para a sua stack. O jogo acaba quando uma das rainhas for capturada ou ficar sem peças.</w:t>
+      </w:r>
+    </w:p>
+    <w:p>
+      <w:r>
+        <w:t>Para implementar o tabuleiro usamos uma lista de listas, em que cada elemento da primeiro representa uma linha do tabuleiro e os elementos da segunda representam as casas dentro dessa mesma linha.</w:t>
+      </w:r>
+    </w:p>
+    <w:p>
+      <w:r>
+        <w:t xml:space="preserve"> As peças são identificadas por um par (ex: b-20), em que o primeiro elemento é ou “b” ou “w” representando a cor da peça (black ou white), e o segundo elemento representa, na caso de ser superior a 1, a rainha respetiva, e o número de peças da sua stack. Se a casa estiver vazia é ocupado por um “0”.</w:t>
+      </w:r>
+    </w:p>
+    <w:p>
+      <w:pPr>
+        <w:rPr>
+          <w:u w:val="single"/>
+        </w:rPr>
+      </w:pPr>
+      <w:r>
+        <w:t>Os movimentos foram implementados da seguinte forma, é pedido ao utilizador a localização da peça que quer mover e de seguida a casa para onde a quer mover, e depois uma série de funções verifica se a jogada é valida e se o for executa-a.</w:t>
+      </w:r>
+    </w:p>
+    <w:p>
+      <w:pPr>
+        <w:rPr>
+          <w:b/>
+          <w:sz w:val="32"/>
+          <w:szCs w:val="32"/>
+        </w:rPr>
+      </w:pPr>
+      <w:bookmarkStart w:id="0" w:name="_GoBack"/>
+      <w:bookmarkEnd w:id="0"/>
+    </w:p>
+    <w:p>
+      <w:pPr>
+        <w:rPr>
+          <w:b/>
+          <w:sz w:val="32"/>
+          <w:szCs w:val="32"/>
+        </w:rPr>
+      </w:pPr>
+    </w:p>
+    <w:p>
+      <w:pPr>
+        <w:rPr>
+          <w:b/>
+          <w:sz w:val="32"/>
+          <w:szCs w:val="32"/>
+        </w:rPr>
+      </w:pPr>
+    </w:p>
+    <w:p>
+      <w:pPr>
+        <w:rPr>
+          <w:b/>
+          <w:sz w:val="32"/>
+          <w:szCs w:val="32"/>
+        </w:rPr>
+      </w:pPr>
+    </w:p>
+    <w:p>
+      <w:pPr>
+        <w:rPr>
+          <w:b/>
+          <w:sz w:val="32"/>
+          <w:szCs w:val="32"/>
+        </w:rPr>
+      </w:pPr>
+    </w:p>
+    <w:p>
+      <w:pPr>
+        <w:rPr>
+          <w:b/>
+          <w:sz w:val="32"/>
+          <w:szCs w:val="32"/>
+        </w:rPr>
+      </w:pPr>
+    </w:p>
+    <w:p>
+      <w:pPr>
+        <w:rPr>
+          <w:b/>
+          <w:sz w:val="32"/>
+          <w:szCs w:val="32"/>
+        </w:rPr>
+      </w:pPr>
+    </w:p>
+    <w:p>
+      <w:pPr>
+        <w:rPr>
+          <w:b/>
+          <w:sz w:val="32"/>
+          <w:szCs w:val="32"/>
+        </w:rPr>
+      </w:pPr>
+    </w:p>
+    <w:p>
+      <w:pPr>
+        <w:rPr>
+          <w:b/>
+          <w:sz w:val="32"/>
+          <w:szCs w:val="32"/>
+        </w:rPr>
+      </w:pPr>
+    </w:p>
+    <w:p>
+      <w:pPr>
+        <w:rPr>
+          <w:b/>
+          <w:sz w:val="32"/>
+          <w:szCs w:val="32"/>
+        </w:rPr>
+      </w:pPr>
+    </w:p>
+    <w:p>
+      <w:pPr>
+        <w:rPr>
+          <w:b/>
+          <w:sz w:val="32"/>
+          <w:szCs w:val="32"/>
+        </w:rPr>
+      </w:pPr>
+    </w:p>
+    <w:p>
+      <w:pPr>
+        <w:rPr>
+          <w:b/>
+          <w:sz w:val="32"/>
+          <w:szCs w:val="32"/>
+        </w:rPr>
+      </w:pPr>
+    </w:p>
+    <w:p>
+      <w:pPr>
+        <w:rPr>
+          <w:b/>
+          <w:sz w:val="32"/>
+          <w:szCs w:val="32"/>
+        </w:rPr>
+      </w:pPr>
+    </w:p>
+    <w:p>
+      <w:pPr>
+        <w:rPr>
+          <w:b/>
+          <w:sz w:val="32"/>
+          <w:szCs w:val="32"/>
+        </w:rPr>
+      </w:pPr>
+    </w:p>
+    <w:p>
+      <w:pPr>
+        <w:rPr>
+          <w:b/>
+          <w:sz w:val="32"/>
+          <w:szCs w:val="32"/>
+        </w:rPr>
+      </w:pPr>
+    </w:p>
+    <w:p>
+      <w:pPr>
+        <w:rPr>
+          <w:b/>
+          <w:sz w:val="32"/>
+          <w:szCs w:val="32"/>
+        </w:rPr>
+      </w:pPr>
+    </w:p>
+    <w:p>
+      <w:pPr>
+        <w:rPr>
+          <w:b/>
+          <w:sz w:val="32"/>
+          <w:szCs w:val="32"/>
+        </w:rPr>
+      </w:pPr>
+    </w:p>
+    <w:p>
+      <w:pPr>
+        <w:rPr>
+          <w:b/>
+          <w:sz w:val="32"/>
+          <w:szCs w:val="32"/>
+        </w:rPr>
+      </w:pPr>
+    </w:p>
+    <w:p>
+      <w:pPr>
+        <w:rPr>
+          <w:b/>
+          <w:sz w:val="32"/>
+          <w:szCs w:val="32"/>
+        </w:rPr>
+      </w:pPr>
+    </w:p>
+    <w:p>
+      <w:pPr>
+        <w:rPr>
+          <w:b/>
+          <w:sz w:val="32"/>
+          <w:szCs w:val="32"/>
+        </w:rPr>
+      </w:pPr>
+    </w:p>
+    <w:p>
+      <w:pPr>
+        <w:rPr>
+          <w:b/>
+          <w:sz w:val="32"/>
+          <w:szCs w:val="32"/>
+        </w:rPr>
+      </w:pPr>
+    </w:p>
+    <w:p>
+      <w:pPr>
+        <w:rPr>
+          <w:b/>
+          <w:sz w:val="32"/>
+          <w:szCs w:val="32"/>
+        </w:rPr>
+      </w:pPr>
+    </w:p>
+    <w:p>
+      <w:pPr>
+        <w:rPr>
+          <w:b/>
+          <w:sz w:val="32"/>
+          <w:szCs w:val="32"/>
+        </w:rPr>
+      </w:pPr>
+    </w:p>
+    <w:p>
+      <w:pPr>
+        <w:rPr>
+          <w:b/>
+          <w:sz w:val="32"/>
+          <w:szCs w:val="32"/>
+        </w:rPr>
+      </w:pPr>
+      <w:r>
+        <w:rPr>
+          <w:b/>
+          <w:sz w:val="32"/>
+          <w:szCs w:val="32"/>
+        </w:rPr>
         <w:t>Conteúdo</w:t>
       </w:r>
     </w:p>
@@ -743,27 +763,14 @@
                             <w:r>
                               <w:t xml:space="preserve">Figura </w:t>
                             </w:r>
-                            <w:r>
-                              <w:fldChar w:fldCharType="begin"/>
-                            </w:r>
-                            <w:r>
-                              <w:instrText xml:space="preserve"> SEQ Figura \* ARABIC </w:instrText>
-                            </w:r>
-                            <w:r>
-                              <w:fldChar w:fldCharType="separate"/>
-                            </w:r>
-                            <w:r>
-                              <w:rPr>
-                                <w:noProof/>
-                              </w:rPr>
-                              <w:t>1</w:t>
-                            </w:r>
-                            <w:r>
-                              <w:rPr>
-                                <w:noProof/>
-                              </w:rPr>
-                              <w:fldChar w:fldCharType="end"/>
-                            </w:r>
+                            <w:fldSimple w:instr=" SEQ Figura \* ARABIC ">
+                              <w:r>
+                                <w:rPr>
+                                  <w:noProof/>
+                                </w:rPr>
+                                <w:t>1</w:t>
+                              </w:r>
+                            </w:fldSimple>
                             <w:r>
                               <w:t xml:space="preserve"> - Versão Física do Jogo</w:t>
                             </w:r>
@@ -1114,6 +1121,7 @@
       <w:r>
         <w:rPr>
           <w:noProof/>
+          <w:lang w:eastAsia="pt-PT"/>
         </w:rPr>
         <mc:AlternateContent>
           <mc:Choice Requires="wps">
@@ -1166,24 +1174,14 @@
                             <w:r>
                               <w:t xml:space="preserve">Figura </w:t>
                             </w:r>
-                            <w:r>
-                              <w:fldChar w:fldCharType="begin"/>
-                            </w:r>
-                            <w:r>
-                              <w:instrText xml:space="preserve"> SEQ Figura \* ARABIC </w:instrText>
-                            </w:r>
-                            <w:r>
-                              <w:fldChar w:fldCharType="separate"/>
-                            </w:r>
-                            <w:r>
-                              <w:rPr>
-                                <w:noProof/>
-                              </w:rPr>
-                              <w:t>2</w:t>
-                            </w:r>
-                            <w:r>
-                              <w:fldChar w:fldCharType="end"/>
-                            </w:r>
+                            <w:fldSimple w:instr=" SEQ Figura \* ARABIC ">
+                              <w:r>
+                                <w:rPr>
+                                  <w:noProof/>
+                                </w:rPr>
+                                <w:t>2</w:t>
+                              </w:r>
+                            </w:fldSimple>
                             <w:r>
                               <w:t xml:space="preserve"> - Representação do tabuleiro inicial</w:t>
                             </w:r>
@@ -1277,6 +1275,7 @@
       <w:r>
         <w:rPr>
           <w:noProof/>
+          <w:lang w:eastAsia="pt-PT"/>
         </w:rPr>
         <mc:AlternateContent>
           <mc:Choice Requires="wps">
@@ -1325,24 +1324,14 @@
                             <w:r>
                               <w:t xml:space="preserve">Figura </w:t>
                             </w:r>
-                            <w:r>
-                              <w:fldChar w:fldCharType="begin"/>
-                            </w:r>
-                            <w:r>
-                              <w:instrText xml:space="preserve"> SEQ Figura \* ARABIC </w:instrText>
-                            </w:r>
-                            <w:r>
-                              <w:fldChar w:fldCharType="separate"/>
-                            </w:r>
-                            <w:r>
-                              <w:rPr>
-                                <w:noProof/>
-                              </w:rPr>
-                              <w:t>3</w:t>
-                            </w:r>
-                            <w:r>
-                              <w:fldChar w:fldCharType="end"/>
-                            </w:r>
+                            <w:fldSimple w:instr=" SEQ Figura \* ARABIC ">
+                              <w:r>
+                                <w:rPr>
+                                  <w:noProof/>
+                                </w:rPr>
+                                <w:t>3</w:t>
+                              </w:r>
+                            </w:fldSimple>
                             <w:r>
                               <w:t xml:space="preserve"> - </w:t>
                             </w:r>
@@ -1621,6 +1610,7 @@
       <w:r>
         <w:rPr>
           <w:noProof/>
+          <w:lang w:eastAsia="pt-PT"/>
         </w:rPr>
         <mc:AlternateContent>
           <mc:Choice Requires="wps">
@@ -1677,24 +1667,14 @@
                             <w:r>
                               <w:t xml:space="preserve">Figura </w:t>
                             </w:r>
-                            <w:r>
-                              <w:fldChar w:fldCharType="begin"/>
-                            </w:r>
-                            <w:r>
-                              <w:instrText xml:space="preserve"> SEQ Figura \* ARABIC </w:instrText>
-                            </w:r>
-                            <w:r>
-                              <w:fldChar w:fldCharType="separate"/>
-                            </w:r>
-                            <w:r>
-                              <w:rPr>
-                                <w:noProof/>
-                              </w:rPr>
-                              <w:t>4</w:t>
-                            </w:r>
-                            <w:r>
-                              <w:fldChar w:fldCharType="end"/>
-                            </w:r>
+                            <w:fldSimple w:instr=" SEQ Figura \* ARABIC ">
+                              <w:r>
+                                <w:rPr>
+                                  <w:noProof/>
+                                </w:rPr>
+                                <w:t>4</w:t>
+                              </w:r>
+                            </w:fldSimple>
                             <w:r>
                               <w:t xml:space="preserve"> - </w:t>
                             </w:r>
@@ -1773,6 +1753,7 @@
       <w:r>
         <w:rPr>
           <w:noProof/>
+          <w:lang w:eastAsia="pt-PT"/>
         </w:rPr>
         <mc:AlternateContent>
           <mc:Choice Requires="wps">
@@ -1912,6 +1893,7 @@
       <w:r>
         <w:rPr>
           <w:noProof/>
+          <w:lang w:eastAsia="pt-PT"/>
         </w:rPr>
         <mc:AlternateContent>
           <mc:Choice Requires="wps">
@@ -2175,6 +2157,7 @@
       <w:r>
         <w:rPr>
           <w:noProof/>
+          <w:lang w:eastAsia="pt-PT"/>
         </w:rPr>
         <mc:AlternateContent>
           <mc:Choice Requires="wps">
@@ -2223,24 +2206,14 @@
                             <w:r>
                               <w:t xml:space="preserve">Figura </w:t>
                             </w:r>
-                            <w:r>
-                              <w:fldChar w:fldCharType="begin"/>
-                            </w:r>
-                            <w:r>
-                              <w:instrText xml:space="preserve"> SEQ Figura \* ARABIC </w:instrText>
-                            </w:r>
-                            <w:r>
-                              <w:fldChar w:fldCharType="separate"/>
-                            </w:r>
-                            <w:r>
-                              <w:rPr>
-                                <w:noProof/>
-                              </w:rPr>
-                              <w:t>5</w:t>
-                            </w:r>
-                            <w:r>
-                              <w:fldChar w:fldCharType="end"/>
-                            </w:r>
+                            <w:fldSimple w:instr=" SEQ Figura \* ARABIC ">
+                              <w:r>
+                                <w:rPr>
+                                  <w:noProof/>
+                                </w:rPr>
+                                <w:t>5</w:t>
+                              </w:r>
+                            </w:fldSimple>
                             <w:r>
                               <w:t xml:space="preserve"> - </w:t>
                             </w:r>
@@ -2388,8 +2361,6 @@
       <w:pPr>
         <w:ind w:firstLine="360"/>
       </w:pPr>
-      <w:bookmarkStart w:id="0" w:name="_GoBack"/>
-      <w:bookmarkEnd w:id="0"/>
     </w:p>
     <w:p>
       <w:pPr>
@@ -2948,48 +2919,28 @@
     </w:p>
     <w:p>
       <w:pPr>
-        <w:pStyle w:val="PargrafodaLista"/>
-        <w:rPr>
-          <w:b/>
-          <w:sz w:val="32"/>
-          <w:szCs w:val="32"/>
-        </w:rPr>
-      </w:pPr>
-    </w:p>
-    <w:p>
-      <w:pPr>
-        <w:rPr>
-          <w:b/>
-          <w:sz w:val="32"/>
-          <w:szCs w:val="32"/>
-        </w:rPr>
-      </w:pPr>
-    </w:p>
-    <w:p>
-      <w:pPr>
-        <w:pStyle w:val="PargrafodaLista"/>
-        <w:ind w:left="360"/>
-        <w:rPr>
-          <w:b/>
-          <w:sz w:val="32"/>
-          <w:szCs w:val="32"/>
-        </w:rPr>
-      </w:pPr>
-    </w:p>
-    <w:p>
-      <w:pPr>
-        <w:rPr>
-          <w:b/>
-          <w:sz w:val="32"/>
-          <w:szCs w:val="32"/>
-        </w:rPr>
-      </w:pPr>
-      <w:r>
-        <w:rPr>
-          <w:b/>
-          <w:sz w:val="32"/>
-          <w:szCs w:val="32"/>
-        </w:rPr>
+        <w:rPr>
+          <w:b/>
+          <w:sz w:val="32"/>
+          <w:szCs w:val="32"/>
+        </w:rPr>
+      </w:pPr>
+    </w:p>
+    <w:p>
+      <w:pPr>
+        <w:rPr>
+          <w:b/>
+          <w:sz w:val="32"/>
+          <w:szCs w:val="32"/>
+        </w:rPr>
+      </w:pPr>
+      <w:r>
+        <w:rPr>
+          <w:b/>
+          <w:sz w:val="32"/>
+          <w:szCs w:val="32"/>
+        </w:rPr>
+        <w:lastRenderedPageBreak/>
         <w:t>Bibliografia</w:t>
       </w:r>
     </w:p>
@@ -4384,7 +4335,7 @@
 </file>
 
 <file path=customXml/itemProps1.xml><?xml version="1.0" encoding="utf-8"?>
-<ds:datastoreItem xmlns:ds="http://schemas.openxmlformats.org/officeDocument/2006/customXml" ds:itemID="{CDAFBDF2-4410-46C2-9FA5-1DAAECD3D316}">
+<ds:datastoreItem xmlns:ds="http://schemas.openxmlformats.org/officeDocument/2006/customXml" ds:itemID="{8992C283-9C29-4028-B7CD-BC2FF05AD9B1}">
   <ds:schemaRefs>
     <ds:schemaRef ds:uri="http://schemas.openxmlformats.org/officeDocument/2006/bibliography"/>
   </ds:schemaRefs>

</xml_diff>

<commit_message>
3.5 e 3.6 feitos
</commit_message>
<xml_diff>
--- a/Monkey Qeen Relatório Final.docx
+++ b/Monkey Qeen Relatório Final.docx
@@ -678,14 +678,27 @@
                             <w:r>
                               <w:t xml:space="preserve">Figura </w:t>
                             </w:r>
-                            <w:fldSimple w:instr=" SEQ Figura \* ARABIC ">
-                              <w:r>
-                                <w:rPr>
-                                  <w:noProof/>
-                                </w:rPr>
-                                <w:t>1</w:t>
-                              </w:r>
-                            </w:fldSimple>
+                            <w:r>
+                              <w:fldChar w:fldCharType="begin"/>
+                            </w:r>
+                            <w:r>
+                              <w:instrText xml:space="preserve"> SEQ Figura \* ARABIC </w:instrText>
+                            </w:r>
+                            <w:r>
+                              <w:fldChar w:fldCharType="separate"/>
+                            </w:r>
+                            <w:r>
+                              <w:rPr>
+                                <w:noProof/>
+                              </w:rPr>
+                              <w:t>1</w:t>
+                            </w:r>
+                            <w:r>
+                              <w:rPr>
+                                <w:noProof/>
+                              </w:rPr>
+                              <w:fldChar w:fldCharType="end"/>
+                            </w:r>
                             <w:r>
                               <w:t xml:space="preserve"> - Versão Física do Jogo</w:t>
                             </w:r>
@@ -724,14 +737,27 @@
                       <w:r>
                         <w:t xml:space="preserve">Figura </w:t>
                       </w:r>
-                      <w:fldSimple w:instr=" SEQ Figura \* ARABIC ">
-                        <w:r>
-                          <w:rPr>
-                            <w:noProof/>
-                          </w:rPr>
-                          <w:t>1</w:t>
-                        </w:r>
-                      </w:fldSimple>
+                      <w:r>
+                        <w:fldChar w:fldCharType="begin"/>
+                      </w:r>
+                      <w:r>
+                        <w:instrText xml:space="preserve"> SEQ Figura \* ARABIC </w:instrText>
+                      </w:r>
+                      <w:r>
+                        <w:fldChar w:fldCharType="separate"/>
+                      </w:r>
+                      <w:r>
+                        <w:rPr>
+                          <w:noProof/>
+                        </w:rPr>
+                        <w:t>1</w:t>
+                      </w:r>
+                      <w:r>
+                        <w:rPr>
+                          <w:noProof/>
+                        </w:rPr>
+                        <w:fldChar w:fldCharType="end"/>
+                      </w:r>
                       <w:r>
                         <w:t xml:space="preserve"> - Versão Física do Jogo</w:t>
                       </w:r>
@@ -1076,14 +1102,27 @@
                             <w:r>
                               <w:t xml:space="preserve">Figura </w:t>
                             </w:r>
-                            <w:fldSimple w:instr=" SEQ Figura \* ARABIC ">
-                              <w:r>
-                                <w:rPr>
-                                  <w:noProof/>
-                                </w:rPr>
-                                <w:t>2</w:t>
-                              </w:r>
-                            </w:fldSimple>
+                            <w:r>
+                              <w:fldChar w:fldCharType="begin"/>
+                            </w:r>
+                            <w:r>
+                              <w:instrText xml:space="preserve"> SEQ Figura \* ARABIC </w:instrText>
+                            </w:r>
+                            <w:r>
+                              <w:fldChar w:fldCharType="separate"/>
+                            </w:r>
+                            <w:r>
+                              <w:rPr>
+                                <w:noProof/>
+                              </w:rPr>
+                              <w:t>2</w:t>
+                            </w:r>
+                            <w:r>
+                              <w:rPr>
+                                <w:noProof/>
+                              </w:rPr>
+                              <w:fldChar w:fldCharType="end"/>
+                            </w:r>
                             <w:r>
                               <w:t xml:space="preserve"> - Representação do tabuleiro inicial</w:t>
                             </w:r>
@@ -1121,14 +1160,27 @@
                       <w:r>
                         <w:t xml:space="preserve">Figura </w:t>
                       </w:r>
-                      <w:fldSimple w:instr=" SEQ Figura \* ARABIC ">
-                        <w:r>
-                          <w:rPr>
-                            <w:noProof/>
-                          </w:rPr>
-                          <w:t>2</w:t>
-                        </w:r>
-                      </w:fldSimple>
+                      <w:r>
+                        <w:fldChar w:fldCharType="begin"/>
+                      </w:r>
+                      <w:r>
+                        <w:instrText xml:space="preserve"> SEQ Figura \* ARABIC </w:instrText>
+                      </w:r>
+                      <w:r>
+                        <w:fldChar w:fldCharType="separate"/>
+                      </w:r>
+                      <w:r>
+                        <w:rPr>
+                          <w:noProof/>
+                        </w:rPr>
+                        <w:t>2</w:t>
+                      </w:r>
+                      <w:r>
+                        <w:rPr>
+                          <w:noProof/>
+                        </w:rPr>
+                        <w:fldChar w:fldCharType="end"/>
+                      </w:r>
                       <w:r>
                         <w:t xml:space="preserve"> - Representação do tabuleiro inicial</w:t>
                       </w:r>
@@ -1216,14 +1268,27 @@
                             <w:r>
                               <w:t xml:space="preserve">Figura </w:t>
                             </w:r>
-                            <w:fldSimple w:instr=" SEQ Figura \* ARABIC ">
-                              <w:r>
-                                <w:rPr>
-                                  <w:noProof/>
-                                </w:rPr>
-                                <w:t>3</w:t>
-                              </w:r>
-                            </w:fldSimple>
+                            <w:r>
+                              <w:fldChar w:fldCharType="begin"/>
+                            </w:r>
+                            <w:r>
+                              <w:instrText xml:space="preserve"> SEQ Figura \* ARABIC </w:instrText>
+                            </w:r>
+                            <w:r>
+                              <w:fldChar w:fldCharType="separate"/>
+                            </w:r>
+                            <w:r>
+                              <w:rPr>
+                                <w:noProof/>
+                              </w:rPr>
+                              <w:t>3</w:t>
+                            </w:r>
+                            <w:r>
+                              <w:rPr>
+                                <w:noProof/>
+                              </w:rPr>
+                              <w:fldChar w:fldCharType="end"/>
+                            </w:r>
                             <w:r>
                               <w:t xml:space="preserve"> - </w:t>
                             </w:r>
@@ -1263,14 +1328,27 @@
                       <w:r>
                         <w:t xml:space="preserve">Figura </w:t>
                       </w:r>
-                      <w:fldSimple w:instr=" SEQ Figura \* ARABIC ">
-                        <w:r>
-                          <w:rPr>
-                            <w:noProof/>
-                          </w:rPr>
-                          <w:t>3</w:t>
-                        </w:r>
-                      </w:fldSimple>
+                      <w:r>
+                        <w:fldChar w:fldCharType="begin"/>
+                      </w:r>
+                      <w:r>
+                        <w:instrText xml:space="preserve"> SEQ Figura \* ARABIC </w:instrText>
+                      </w:r>
+                      <w:r>
+                        <w:fldChar w:fldCharType="separate"/>
+                      </w:r>
+                      <w:r>
+                        <w:rPr>
+                          <w:noProof/>
+                        </w:rPr>
+                        <w:t>3</w:t>
+                      </w:r>
+                      <w:r>
+                        <w:rPr>
+                          <w:noProof/>
+                        </w:rPr>
+                        <w:fldChar w:fldCharType="end"/>
+                      </w:r>
                       <w:r>
                         <w:t xml:space="preserve"> - </w:t>
                       </w:r>
@@ -1549,14 +1627,27 @@
                             <w:r>
                               <w:t xml:space="preserve">Figura </w:t>
                             </w:r>
-                            <w:fldSimple w:instr=" SEQ Figura \* ARABIC ">
-                              <w:r>
-                                <w:rPr>
-                                  <w:noProof/>
-                                </w:rPr>
-                                <w:t>4</w:t>
-                              </w:r>
-                            </w:fldSimple>
+                            <w:r>
+                              <w:fldChar w:fldCharType="begin"/>
+                            </w:r>
+                            <w:r>
+                              <w:instrText xml:space="preserve"> SEQ Figura \* ARABIC </w:instrText>
+                            </w:r>
+                            <w:r>
+                              <w:fldChar w:fldCharType="separate"/>
+                            </w:r>
+                            <w:r>
+                              <w:rPr>
+                                <w:noProof/>
+                              </w:rPr>
+                              <w:t>4</w:t>
+                            </w:r>
+                            <w:r>
+                              <w:rPr>
+                                <w:noProof/>
+                              </w:rPr>
+                              <w:fldChar w:fldCharType="end"/>
+                            </w:r>
                             <w:r>
                               <w:t xml:space="preserve"> - </w:t>
                             </w:r>
@@ -1599,14 +1690,27 @@
                       <w:r>
                         <w:t xml:space="preserve">Figura </w:t>
                       </w:r>
-                      <w:fldSimple w:instr=" SEQ Figura \* ARABIC ">
-                        <w:r>
-                          <w:rPr>
-                            <w:noProof/>
-                          </w:rPr>
-                          <w:t>4</w:t>
-                        </w:r>
-                      </w:fldSimple>
+                      <w:r>
+                        <w:fldChar w:fldCharType="begin"/>
+                      </w:r>
+                      <w:r>
+                        <w:instrText xml:space="preserve"> SEQ Figura \* ARABIC </w:instrText>
+                      </w:r>
+                      <w:r>
+                        <w:fldChar w:fldCharType="separate"/>
+                      </w:r>
+                      <w:r>
+                        <w:rPr>
+                          <w:noProof/>
+                        </w:rPr>
+                        <w:t>4</w:t>
+                      </w:r>
+                      <w:r>
+                        <w:rPr>
+                          <w:noProof/>
+                        </w:rPr>
+                        <w:fldChar w:fldCharType="end"/>
+                      </w:r>
                       <w:r>
                         <w:t xml:space="preserve"> - </w:t>
                       </w:r>
@@ -2078,14 +2182,27 @@
                             <w:r>
                               <w:t xml:space="preserve">Figura </w:t>
                             </w:r>
-                            <w:fldSimple w:instr=" SEQ Figura \* ARABIC ">
-                              <w:r>
-                                <w:rPr>
-                                  <w:noProof/>
-                                </w:rPr>
-                                <w:t>5</w:t>
-                              </w:r>
-                            </w:fldSimple>
+                            <w:r>
+                              <w:fldChar w:fldCharType="begin"/>
+                            </w:r>
+                            <w:r>
+                              <w:instrText xml:space="preserve"> SEQ Figura \* ARABIC </w:instrText>
+                            </w:r>
+                            <w:r>
+                              <w:fldChar w:fldCharType="separate"/>
+                            </w:r>
+                            <w:r>
+                              <w:rPr>
+                                <w:noProof/>
+                              </w:rPr>
+                              <w:t>5</w:t>
+                            </w:r>
+                            <w:r>
+                              <w:rPr>
+                                <w:noProof/>
+                              </w:rPr>
+                              <w:fldChar w:fldCharType="end"/>
+                            </w:r>
                             <w:r>
                               <w:t xml:space="preserve"> - </w:t>
                             </w:r>
@@ -2125,14 +2242,27 @@
                       <w:r>
                         <w:t xml:space="preserve">Figura </w:t>
                       </w:r>
-                      <w:fldSimple w:instr=" SEQ Figura \* ARABIC ">
-                        <w:r>
-                          <w:rPr>
-                            <w:noProof/>
-                          </w:rPr>
-                          <w:t>5</w:t>
-                        </w:r>
-                      </w:fldSimple>
+                      <w:r>
+                        <w:fldChar w:fldCharType="begin"/>
+                      </w:r>
+                      <w:r>
+                        <w:instrText xml:space="preserve"> SEQ Figura \* ARABIC </w:instrText>
+                      </w:r>
+                      <w:r>
+                        <w:fldChar w:fldCharType="separate"/>
+                      </w:r>
+                      <w:r>
+                        <w:rPr>
+                          <w:noProof/>
+                        </w:rPr>
+                        <w:t>5</w:t>
+                      </w:r>
+                      <w:r>
+                        <w:rPr>
+                          <w:noProof/>
+                        </w:rPr>
+                        <w:fldChar w:fldCharType="end"/>
+                      </w:r>
                       <w:r>
                         <w:t xml:space="preserve"> - </w:t>
                       </w:r>
@@ -2580,7 +2710,59 @@
     </w:p>
     <w:p>
       <w:r>
-        <w:t>Antes de executar uma jogada verificamos se as coordenadas que o utilizador inseriu, tanto da posição em que a peça está como a posição para onde vai, são válidas com os predicados:</w:t>
+        <w:t>A jogada de cade jogador é obtida com o predicado:</w:t>
+      </w:r>
+    </w:p>
+    <w:p>
+      <w:pPr>
+        <w:pStyle w:val="PargrafodaLista"/>
+        <w:numPr>
+          <w:ilvl w:val="0"/>
+          <w:numId w:val="8"/>
+        </w:numPr>
+        <w:rPr>
+          <w:lang w:val="en-US"/>
+        </w:rPr>
+      </w:pPr>
+      <w:r>
+        <w:rPr>
+          <w:lang w:val="en-US"/>
+        </w:rPr>
+        <w:t>playerMove(Board, Player, Victory, NextBoard)</w:t>
+      </w:r>
+    </w:p>
+    <w:p>
+      <w:r>
+        <w:t>Em que o jogador dá as coordenadas da peça que pretende mover e as coordenas do destino</w:t>
+      </w:r>
+      <w:r>
+        <w:t xml:space="preserve"> e com essa coordenadas executamos o predicado:</w:t>
+      </w:r>
+    </w:p>
+    <w:p>
+      <w:pPr>
+        <w:pStyle w:val="PargrafodaLista"/>
+        <w:numPr>
+          <w:ilvl w:val="0"/>
+          <w:numId w:val="8"/>
+        </w:numPr>
+        <w:rPr>
+          <w:lang w:val="en-US"/>
+        </w:rPr>
+      </w:pPr>
+      <w:r>
+        <w:rPr>
+          <w:lang w:val="en-US"/>
+        </w:rPr>
+        <w:t xml:space="preserve">  tryToMovePiece(PlayerChar, Board, FX-FY, TX-TY, NextBoard, Victory)</w:t>
+      </w:r>
+    </w:p>
+    <w:p>
+      <w:r>
+        <w:t>Que verifica</w:t>
+      </w:r>
+      <w:r>
+        <w:t xml:space="preserve"> se as coordenadas que o utilizador inseriu, tanto da posição em que a peça está como a posição para onde vai, são válidas com os predicados:</w:t>
       </w:r>
     </w:p>
     <w:p>
@@ -2784,6 +2966,7 @@
         <w:rPr>
           <w:lang w:val="en-US"/>
         </w:rPr>
+        <w:lastRenderedPageBreak/>
         <w:t>eatPiece(Player, Piece, [H|T], FX-FY, TX-TY, Board, It, Victory, FinalBoard, DropPiece)</w:t>
       </w:r>
     </w:p>
@@ -2812,8 +2995,6 @@
         </w:rPr>
         <w:t>replacePieceAtPosition(Colour-Char, [H|T], FX-FY, Board, It, FinalBoard)</w:t>
       </w:r>
-      <w:bookmarkStart w:id="0" w:name="_GoBack"/>
-      <w:bookmarkEnd w:id="0"/>
     </w:p>
     <w:p>
       <w:pPr>
@@ -2844,7 +3025,6 @@
           <w:sz w:val="32"/>
           <w:szCs w:val="32"/>
         </w:rPr>
-        <w:lastRenderedPageBreak/>
         <w:t>Avaliação do Tabuleiro</w:t>
       </w:r>
     </w:p>
@@ -2880,14 +3060,59 @@
       </w:r>
     </w:p>
     <w:p>
+      <w:r>
+        <w:t xml:space="preserve">Ao tentar mover uma peça com o predicado tryToMovePiece, temos uma variável chamada </w:t>
+      </w:r>
+      <w:r>
+        <w:rPr>
+          <w:i/>
+        </w:rPr>
+        <w:t>Victory</w:t>
+      </w:r>
+      <w:r>
+        <w:rPr>
+          <w:i/>
+        </w:rPr>
+        <w:t xml:space="preserve"> </w:t>
+      </w:r>
+      <w:r>
+        <w:t>que caso esta seja igual a 1, indica que o jogo chegou ao fim. Esta variável é alterado com o predicado:</w:t>
+      </w:r>
+    </w:p>
+    <w:p>
       <w:pPr>
         <w:pStyle w:val="PargrafodaLista"/>
-        <w:rPr>
-          <w:b/>
-          <w:sz w:val="32"/>
-          <w:szCs w:val="32"/>
-        </w:rPr>
-      </w:pPr>
+        <w:numPr>
+          <w:ilvl w:val="0"/>
+          <w:numId w:val="7"/>
+        </w:numPr>
+        <w:rPr>
+          <w:lang w:val="en-US"/>
+        </w:rPr>
+      </w:pPr>
+      <w:r>
+        <w:rPr>
+          <w:lang w:val="en-US"/>
+        </w:rPr>
+        <w:t>checkEndGame(Colour-Char, Piece, Victory,DropPiece, NewPiece)</w:t>
+      </w:r>
+    </w:p>
+    <w:p>
+      <w:r>
+        <w:t>Ao executar o predicado eat</w:t>
+      </w:r>
+      <w:r>
+        <w:t xml:space="preserve">Piece se a rainha for capturada o valor de </w:t>
+      </w:r>
+      <w:r>
+        <w:rPr>
+          <w:i/>
+        </w:rPr>
+        <w:t>Victory</w:t>
+      </w:r>
+      <w:r>
+        <w:t xml:space="preserve"> é alterado para 1 e o jogo acaba com uma mensagem indicativa.</w:t>
+      </w:r>
     </w:p>
     <w:p>
       <w:pPr>
@@ -2921,13 +3146,37 @@
       </w:r>
     </w:p>
     <w:p>
-      <w:pPr>
-        <w:rPr>
-          <w:b/>
-          <w:sz w:val="32"/>
-          <w:szCs w:val="32"/>
-        </w:rPr>
-      </w:pPr>
+      <w:r>
+        <w:t xml:space="preserve">A jogada do computador está pouco elaborada, visto termo-nos concentrado mais na vertente jogador contra jogador do projeto. Assim sendo a jogada do computador é obtida com o predicado: </w:t>
+      </w:r>
+    </w:p>
+    <w:p>
+      <w:pPr>
+        <w:pStyle w:val="PargrafodaLista"/>
+        <w:numPr>
+          <w:ilvl w:val="0"/>
+          <w:numId w:val="7"/>
+        </w:numPr>
+        <w:rPr>
+          <w:lang w:val="en-US"/>
+        </w:rPr>
+      </w:pPr>
+      <w:r>
+        <w:rPr>
+          <w:lang w:val="en-US"/>
+        </w:rPr>
+        <w:t>pcMove(Board, Player, Victory, NextBoard)</w:t>
+      </w:r>
+    </w:p>
+    <w:p>
+      <w:r>
+        <w:t>Semelhante ao predicado anterior playerMove, mas as coordenadas s</w:t>
+      </w:r>
+      <w:r>
+        <w:t>ão obtidas aleatoriamente, tanto as da posição da pesa como da posição de destino.</w:t>
+      </w:r>
+      <w:bookmarkStart w:id="0" w:name="_GoBack"/>
+      <w:bookmarkEnd w:id="0"/>
     </w:p>
     <w:p>
       <w:pPr>
@@ -3358,7 +3607,7 @@
   <w:abstractNum w:abstractNumId="3" w15:restartNumberingAfterBreak="0">
     <w:nsid w:val="04C641C9"/>
     <w:multiLevelType w:val="hybridMultilevel"/>
-    <w:tmpl w:val="1D86FDB2"/>
+    <w:tmpl w:val="83467474"/>
     <w:lvl w:ilvl="0" w:tplc="08160001">
       <w:start w:val="1"/>
       <w:numFmt w:val="bullet"/>
@@ -3778,6 +4027,119 @@
       <w:pPr>
         <w:ind w:left="4320" w:hanging="1440"/>
       </w:pPr>
+    </w:lvl>
+  </w:abstractNum>
+  <w:abstractNum w:abstractNumId="7" w15:restartNumberingAfterBreak="0">
+    <w:nsid w:val="7D57499D"/>
+    <w:multiLevelType w:val="hybridMultilevel"/>
+    <w:tmpl w:val="8BC8FC94"/>
+    <w:lvl w:ilvl="0" w:tplc="08160001">
+      <w:start w:val="1"/>
+      <w:numFmt w:val="bullet"/>
+      <w:lvlText w:val=""/>
+      <w:lvlJc w:val="left"/>
+      <w:pPr>
+        <w:ind w:left="720" w:hanging="360"/>
+      </w:pPr>
+      <w:rPr>
+        <w:rFonts w:ascii="Symbol" w:hAnsi="Symbol" w:hint="default"/>
+      </w:rPr>
+    </w:lvl>
+    <w:lvl w:ilvl="1" w:tplc="08160003" w:tentative="1">
+      <w:start w:val="1"/>
+      <w:numFmt w:val="bullet"/>
+      <w:lvlText w:val="o"/>
+      <w:lvlJc w:val="left"/>
+      <w:pPr>
+        <w:ind w:left="1440" w:hanging="360"/>
+      </w:pPr>
+      <w:rPr>
+        <w:rFonts w:ascii="Courier New" w:hAnsi="Courier New" w:cs="Courier New" w:hint="default"/>
+      </w:rPr>
+    </w:lvl>
+    <w:lvl w:ilvl="2" w:tplc="08160005" w:tentative="1">
+      <w:start w:val="1"/>
+      <w:numFmt w:val="bullet"/>
+      <w:lvlText w:val=""/>
+      <w:lvlJc w:val="left"/>
+      <w:pPr>
+        <w:ind w:left="2160" w:hanging="360"/>
+      </w:pPr>
+      <w:rPr>
+        <w:rFonts w:ascii="Wingdings" w:hAnsi="Wingdings" w:hint="default"/>
+      </w:rPr>
+    </w:lvl>
+    <w:lvl w:ilvl="3" w:tplc="08160001" w:tentative="1">
+      <w:start w:val="1"/>
+      <w:numFmt w:val="bullet"/>
+      <w:lvlText w:val=""/>
+      <w:lvlJc w:val="left"/>
+      <w:pPr>
+        <w:ind w:left="2880" w:hanging="360"/>
+      </w:pPr>
+      <w:rPr>
+        <w:rFonts w:ascii="Symbol" w:hAnsi="Symbol" w:hint="default"/>
+      </w:rPr>
+    </w:lvl>
+    <w:lvl w:ilvl="4" w:tplc="08160003" w:tentative="1">
+      <w:start w:val="1"/>
+      <w:numFmt w:val="bullet"/>
+      <w:lvlText w:val="o"/>
+      <w:lvlJc w:val="left"/>
+      <w:pPr>
+        <w:ind w:left="3600" w:hanging="360"/>
+      </w:pPr>
+      <w:rPr>
+        <w:rFonts w:ascii="Courier New" w:hAnsi="Courier New" w:cs="Courier New" w:hint="default"/>
+      </w:rPr>
+    </w:lvl>
+    <w:lvl w:ilvl="5" w:tplc="08160005" w:tentative="1">
+      <w:start w:val="1"/>
+      <w:numFmt w:val="bullet"/>
+      <w:lvlText w:val=""/>
+      <w:lvlJc w:val="left"/>
+      <w:pPr>
+        <w:ind w:left="4320" w:hanging="360"/>
+      </w:pPr>
+      <w:rPr>
+        <w:rFonts w:ascii="Wingdings" w:hAnsi="Wingdings" w:hint="default"/>
+      </w:rPr>
+    </w:lvl>
+    <w:lvl w:ilvl="6" w:tplc="08160001" w:tentative="1">
+      <w:start w:val="1"/>
+      <w:numFmt w:val="bullet"/>
+      <w:lvlText w:val=""/>
+      <w:lvlJc w:val="left"/>
+      <w:pPr>
+        <w:ind w:left="5040" w:hanging="360"/>
+      </w:pPr>
+      <w:rPr>
+        <w:rFonts w:ascii="Symbol" w:hAnsi="Symbol" w:hint="default"/>
+      </w:rPr>
+    </w:lvl>
+    <w:lvl w:ilvl="7" w:tplc="08160003" w:tentative="1">
+      <w:start w:val="1"/>
+      <w:numFmt w:val="bullet"/>
+      <w:lvlText w:val="o"/>
+      <w:lvlJc w:val="left"/>
+      <w:pPr>
+        <w:ind w:left="5760" w:hanging="360"/>
+      </w:pPr>
+      <w:rPr>
+        <w:rFonts w:ascii="Courier New" w:hAnsi="Courier New" w:cs="Courier New" w:hint="default"/>
+      </w:rPr>
+    </w:lvl>
+    <w:lvl w:ilvl="8" w:tplc="08160005" w:tentative="1">
+      <w:start w:val="1"/>
+      <w:numFmt w:val="bullet"/>
+      <w:lvlText w:val=""/>
+      <w:lvlJc w:val="left"/>
+      <w:pPr>
+        <w:ind w:left="6480" w:hanging="360"/>
+      </w:pPr>
+      <w:rPr>
+        <w:rFonts w:ascii="Wingdings" w:hAnsi="Wingdings" w:hint="default"/>
+      </w:rPr>
     </w:lvl>
   </w:abstractNum>
   <w:num w:numId="1">
@@ -3800,6 +4162,9 @@
   </w:num>
   <w:num w:numId="7">
     <w:abstractNumId w:val="3"/>
+  </w:num>
+  <w:num w:numId="8">
+    <w:abstractNumId w:val="7"/>
   </w:num>
 </w:numbering>
 </file>
@@ -4229,7 +4594,6 @@
   <w:style w:type="character" w:default="1" w:styleId="Tipodeletrapredefinidodopargrafo">
     <w:name w:val="Default Paragraph Font"/>
     <w:uiPriority w:val="1"/>
-    <w:semiHidden/>
     <w:unhideWhenUsed/>
   </w:style>
   <w:style w:type="table" w:default="1" w:styleId="Tabelanormal">
@@ -4747,7 +5111,7 @@
 </file>
 
 <file path=customXml/itemProps1.xml><?xml version="1.0" encoding="utf-8"?>
-<ds:datastoreItem xmlns:ds="http://schemas.openxmlformats.org/officeDocument/2006/customXml" ds:itemID="{651F72BA-1CDC-4737-BC2F-E7A86BE6895C}">
+<ds:datastoreItem xmlns:ds="http://schemas.openxmlformats.org/officeDocument/2006/customXml" ds:itemID="{3ECF25C1-13B5-421A-A36D-C9DE8DD2207A}">
   <ds:schemaRefs>
     <ds:schemaRef ds:uri="http://schemas.openxmlformats.org/officeDocument/2006/bibliography"/>
   </ds:schemaRefs>

</xml_diff>